<commit_message>
Polished and finished word document
</commit_message>
<xml_diff>
--- a/MonetDB vs InnoDB vs Columnstore.docx
+++ b/MonetDB vs InnoDB vs Columnstore.docx
@@ -103,7 +103,6 @@
             <w:dataBinding w:prefixMappings="xmlns:ns0='http://purl.org/dc/elements/1.1/' xmlns:ns1='http://schemas.openxmlformats.org/package/2006/metadata/core-properties' " w:xpath="/ns1:coreProperties[1]/ns0:title[1]" w:storeItemID="{6C3C8BC8-F283-45AE-878A-BAB7291924A1}"/>
             <w:text/>
           </w:sdtPr>
-          <w:sdtEndPr/>
           <w:sdtContent>
             <w:tc>
               <w:tcPr>
@@ -127,10 +126,16 @@
                   <w:t xml:space="preserve"> und</w:t>
                 </w:r>
                 <w:r>
-                  <w:t xml:space="preserve"> Column</w:t>
+                  <w:t xml:space="preserve"> </w:t>
                 </w:r>
                 <w:r>
-                  <w:t>s</w:t>
+                  <w:t xml:space="preserve">MariaDB </w:t>
+                </w:r>
+                <w:r>
+                  <w:t>Column</w:t>
+                </w:r>
+                <w:r>
+                  <w:t>S</w:t>
                 </w:r>
                 <w:r>
                   <w:t>tore</w:t>
@@ -205,7 +210,6 @@
               <w:dataBinding w:prefixMappings="xmlns:ns0='http://purl.org/dc/elements/1.1/' xmlns:ns1='http://schemas.openxmlformats.org/package/2006/metadata/core-properties' " w:xpath="/ns1:coreProperties[1]/ns0:creator[1]" w:storeItemID="{6C3C8BC8-F283-45AE-878A-BAB7291924A1}"/>
               <w:text/>
             </w:sdtPr>
-            <w:sdtEndPr/>
             <w:sdtContent>
               <w:p>
                 <w:pPr>
@@ -271,7 +275,7 @@
       <w:r>
         <w:fldChar w:fldCharType="separate"/>
       </w:r>
-      <w:hyperlink w:anchor="_Toc64565307" w:history="1">
+      <w:hyperlink w:anchor="_Toc64569875" w:history="1">
         <w:r>
           <w:rPr>
             <w:rStyle w:val="Hyperlink"/>
@@ -313,7 +317,7 @@
             <w:noProof/>
             <w:webHidden/>
           </w:rPr>
-          <w:instrText xml:space="preserve"> PAGEREF _Toc64565307 \h </w:instrText>
+          <w:instrText xml:space="preserve"> PAGEREF _Toc64569875 \h </w:instrText>
         </w:r>
         <w:r>
           <w:rPr>
@@ -333,7 +337,7 @@
             <w:noProof/>
             <w:webHidden/>
           </w:rPr>
-          <w:t>7</w:t>
+          <w:t>5</w:t>
         </w:r>
         <w:r>
           <w:rPr>
@@ -357,7 +361,7 @@
           <w:lang w:eastAsia="de-DE" w:bidi="ar-SA"/>
         </w:rPr>
       </w:pPr>
-      <w:hyperlink w:anchor="_Toc64565308" w:history="1">
+      <w:hyperlink w:anchor="_Toc64569876" w:history="1">
         <w:r>
           <w:rPr>
             <w:rStyle w:val="Hyperlink"/>
@@ -378,7 +382,7 @@
             <w:rStyle w:val="Hyperlink"/>
             <w:noProof/>
           </w:rPr>
-          <w:t>DBMS vs DB-Engine vs Datenbank(modell)</w:t>
+          <w:t>DBMS vs. DB-Engine vs. Datenbank(-modell)</w:t>
         </w:r>
         <w:r>
           <w:rPr>
@@ -399,7 +403,7 @@
             <w:noProof/>
             <w:webHidden/>
           </w:rPr>
-          <w:instrText xml:space="preserve"> PAGEREF _Toc64565308 \h </w:instrText>
+          <w:instrText xml:space="preserve"> PAGEREF _Toc64569876 \h </w:instrText>
         </w:r>
         <w:r>
           <w:rPr>
@@ -419,7 +423,7 @@
             <w:noProof/>
             <w:webHidden/>
           </w:rPr>
-          <w:t>7</w:t>
+          <w:t>5</w:t>
         </w:r>
         <w:r>
           <w:rPr>
@@ -443,7 +447,7 @@
           <w:lang w:eastAsia="de-DE" w:bidi="ar-SA"/>
         </w:rPr>
       </w:pPr>
-      <w:hyperlink w:anchor="_Toc64565309" w:history="1">
+      <w:hyperlink w:anchor="_Toc64569877" w:history="1">
         <w:r>
           <w:rPr>
             <w:rStyle w:val="Hyperlink"/>
@@ -464,7 +468,7 @@
             <w:rStyle w:val="Hyperlink"/>
             <w:noProof/>
           </w:rPr>
-          <w:t>OLTP vs OLAP</w:t>
+          <w:t>OLTP vs. OLAP</w:t>
         </w:r>
         <w:r>
           <w:rPr>
@@ -485,7 +489,7 @@
             <w:noProof/>
             <w:webHidden/>
           </w:rPr>
-          <w:instrText xml:space="preserve"> PAGEREF _Toc64565309 \h </w:instrText>
+          <w:instrText xml:space="preserve"> PAGEREF _Toc64569877 \h </w:instrText>
         </w:r>
         <w:r>
           <w:rPr>
@@ -505,7 +509,7 @@
             <w:noProof/>
             <w:webHidden/>
           </w:rPr>
-          <w:t>8</w:t>
+          <w:t>6</w:t>
         </w:r>
         <w:r>
           <w:rPr>
@@ -529,7 +533,7 @@
           <w:lang w:eastAsia="de-DE" w:bidi="ar-SA"/>
         </w:rPr>
       </w:pPr>
-      <w:hyperlink w:anchor="_Toc64565310" w:history="1">
+      <w:hyperlink w:anchor="_Toc64569878" w:history="1">
         <w:r>
           <w:rPr>
             <w:rStyle w:val="Hyperlink"/>
@@ -571,7 +575,7 @@
             <w:noProof/>
             <w:webHidden/>
           </w:rPr>
-          <w:instrText xml:space="preserve"> PAGEREF _Toc64565310 \h </w:instrText>
+          <w:instrText xml:space="preserve"> PAGEREF _Toc64569878 \h </w:instrText>
         </w:r>
         <w:r>
           <w:rPr>
@@ -591,7 +595,7 @@
             <w:noProof/>
             <w:webHidden/>
           </w:rPr>
-          <w:t>9</w:t>
+          <w:t>7</w:t>
         </w:r>
         <w:r>
           <w:rPr>
@@ -615,7 +619,7 @@
           <w:lang w:eastAsia="de-DE" w:bidi="ar-SA"/>
         </w:rPr>
       </w:pPr>
-      <w:hyperlink w:anchor="_Toc64565311" w:history="1">
+      <w:hyperlink w:anchor="_Toc64569879" w:history="1">
         <w:r>
           <w:rPr>
             <w:rStyle w:val="Hyperlink"/>
@@ -657,7 +661,7 @@
             <w:noProof/>
             <w:webHidden/>
           </w:rPr>
-          <w:instrText xml:space="preserve"> PAGEREF _Toc64565311 \h </w:instrText>
+          <w:instrText xml:space="preserve"> PAGEREF _Toc64569879 \h </w:instrText>
         </w:r>
         <w:r>
           <w:rPr>
@@ -677,7 +681,7 @@
             <w:noProof/>
             <w:webHidden/>
           </w:rPr>
-          <w:t>10</w:t>
+          <w:t>8</w:t>
         </w:r>
         <w:r>
           <w:rPr>
@@ -701,7 +705,7 @@
           <w:lang w:eastAsia="de-DE" w:bidi="ar-SA"/>
         </w:rPr>
       </w:pPr>
-      <w:hyperlink w:anchor="_Toc64565312" w:history="1">
+      <w:hyperlink w:anchor="_Toc64569880" w:history="1">
         <w:r>
           <w:rPr>
             <w:rStyle w:val="Hyperlink"/>
@@ -743,7 +747,7 @@
             <w:noProof/>
             <w:webHidden/>
           </w:rPr>
-          <w:instrText xml:space="preserve"> PAGEREF _Toc64565312 \h </w:instrText>
+          <w:instrText xml:space="preserve"> PAGEREF _Toc64569880 \h </w:instrText>
         </w:r>
         <w:r>
           <w:rPr>
@@ -763,7 +767,7 @@
             <w:noProof/>
             <w:webHidden/>
           </w:rPr>
-          <w:t>12</w:t>
+          <w:t>10</w:t>
         </w:r>
         <w:r>
           <w:rPr>
@@ -787,7 +791,7 @@
           <w:lang w:eastAsia="de-DE" w:bidi="ar-SA"/>
         </w:rPr>
       </w:pPr>
-      <w:hyperlink w:anchor="_Toc64565313" w:history="1">
+      <w:hyperlink w:anchor="_Toc64569881" w:history="1">
         <w:r>
           <w:rPr>
             <w:rStyle w:val="Hyperlink"/>
@@ -829,7 +833,7 @@
             <w:noProof/>
             <w:webHidden/>
           </w:rPr>
-          <w:instrText xml:space="preserve"> PAGEREF _Toc64565313 \h </w:instrText>
+          <w:instrText xml:space="preserve"> PAGEREF _Toc64569881 \h </w:instrText>
         </w:r>
         <w:r>
           <w:rPr>
@@ -849,7 +853,7 @@
             <w:noProof/>
             <w:webHidden/>
           </w:rPr>
-          <w:t>13</w:t>
+          <w:t>11</w:t>
         </w:r>
         <w:r>
           <w:rPr>
@@ -873,7 +877,7 @@
           <w:lang w:eastAsia="de-DE" w:bidi="ar-SA"/>
         </w:rPr>
       </w:pPr>
-      <w:hyperlink w:anchor="_Toc64565314" w:history="1">
+      <w:hyperlink w:anchor="_Toc64569882" w:history="1">
         <w:r>
           <w:rPr>
             <w:rStyle w:val="Hyperlink"/>
@@ -915,7 +919,7 @@
             <w:noProof/>
             <w:webHidden/>
           </w:rPr>
-          <w:instrText xml:space="preserve"> PAGEREF _Toc64565314 \h </w:instrText>
+          <w:instrText xml:space="preserve"> PAGEREF _Toc64569882 \h </w:instrText>
         </w:r>
         <w:r>
           <w:rPr>
@@ -935,7 +939,7 @@
             <w:noProof/>
             <w:webHidden/>
           </w:rPr>
-          <w:t>13</w:t>
+          <w:t>11</w:t>
         </w:r>
         <w:r>
           <w:rPr>
@@ -959,7 +963,7 @@
           <w:lang w:eastAsia="de-DE" w:bidi="ar-SA"/>
         </w:rPr>
       </w:pPr>
-      <w:hyperlink w:anchor="_Toc64565315" w:history="1">
+      <w:hyperlink w:anchor="_Toc64569883" w:history="1">
         <w:r>
           <w:rPr>
             <w:rStyle w:val="Hyperlink"/>
@@ -1001,7 +1005,7 @@
             <w:noProof/>
             <w:webHidden/>
           </w:rPr>
-          <w:instrText xml:space="preserve"> PAGEREF _Toc64565315 \h </w:instrText>
+          <w:instrText xml:space="preserve"> PAGEREF _Toc64569883 \h </w:instrText>
         </w:r>
         <w:r>
           <w:rPr>
@@ -1021,7 +1025,7 @@
             <w:noProof/>
             <w:webHidden/>
           </w:rPr>
-          <w:t>13</w:t>
+          <w:t>11</w:t>
         </w:r>
         <w:r>
           <w:rPr>
@@ -1045,7 +1049,7 @@
           <w:lang w:eastAsia="de-DE" w:bidi="ar-SA"/>
         </w:rPr>
       </w:pPr>
-      <w:hyperlink w:anchor="_Toc64565316" w:history="1">
+      <w:hyperlink w:anchor="_Toc64569884" w:history="1">
         <w:r>
           <w:rPr>
             <w:rStyle w:val="Hyperlink"/>
@@ -1087,7 +1091,7 @@
             <w:noProof/>
             <w:webHidden/>
           </w:rPr>
-          <w:instrText xml:space="preserve"> PAGEREF _Toc64565316 \h </w:instrText>
+          <w:instrText xml:space="preserve"> PAGEREF _Toc64569884 \h </w:instrText>
         </w:r>
         <w:r>
           <w:rPr>
@@ -1107,7 +1111,7 @@
             <w:noProof/>
             <w:webHidden/>
           </w:rPr>
-          <w:t>14</w:t>
+          <w:t>12</w:t>
         </w:r>
         <w:r>
           <w:rPr>
@@ -1131,7 +1135,7 @@
           <w:lang w:eastAsia="de-DE" w:bidi="ar-SA"/>
         </w:rPr>
       </w:pPr>
-      <w:hyperlink w:anchor="_Toc64565317" w:history="1">
+      <w:hyperlink w:anchor="_Toc64569885" w:history="1">
         <w:r>
           <w:rPr>
             <w:rStyle w:val="Hyperlink"/>
@@ -1152,7 +1156,7 @@
             <w:rStyle w:val="Hyperlink"/>
             <w:noProof/>
           </w:rPr>
-          <w:t>Bedienung</w:t>
+          <w:t>Bedienung &amp; Resultate</w:t>
         </w:r>
         <w:r>
           <w:rPr>
@@ -1173,7 +1177,7 @@
             <w:noProof/>
             <w:webHidden/>
           </w:rPr>
-          <w:instrText xml:space="preserve"> PAGEREF _Toc64565317 \h </w:instrText>
+          <w:instrText xml:space="preserve"> PAGEREF _Toc64569885 \h </w:instrText>
         </w:r>
         <w:r>
           <w:rPr>
@@ -1193,7 +1197,7 @@
             <w:noProof/>
             <w:webHidden/>
           </w:rPr>
-          <w:t>15</w:t>
+          <w:t>13</w:t>
         </w:r>
         <w:r>
           <w:rPr>
@@ -1217,7 +1221,7 @@
           <w:lang w:eastAsia="de-DE" w:bidi="ar-SA"/>
         </w:rPr>
       </w:pPr>
-      <w:hyperlink w:anchor="_Toc64565318" w:history="1">
+      <w:hyperlink w:anchor="_Toc64569886" w:history="1">
         <w:r>
           <w:rPr>
             <w:rStyle w:val="Hyperlink"/>
@@ -1238,7 +1242,7 @@
             <w:rStyle w:val="Hyperlink"/>
             <w:noProof/>
           </w:rPr>
-          <w:t>Resultate</w:t>
+          <w:t>Fazit und Auswertung</w:t>
         </w:r>
         <w:r>
           <w:rPr>
@@ -1259,7 +1263,7 @@
             <w:noProof/>
             <w:webHidden/>
           </w:rPr>
-          <w:instrText xml:space="preserve"> PAGEREF _Toc64565318 \h </w:instrText>
+          <w:instrText xml:space="preserve"> PAGEREF _Toc64569886 \h </w:instrText>
         </w:r>
         <w:r>
           <w:rPr>
@@ -1279,93 +1283,7 @@
             <w:noProof/>
             <w:webHidden/>
           </w:rPr>
-          <w:t>16</w:t>
-        </w:r>
-        <w:r>
-          <w:rPr>
-            <w:noProof/>
-            <w:webHidden/>
-          </w:rPr>
-          <w:fldChar w:fldCharType="end"/>
-        </w:r>
-      </w:hyperlink>
-    </w:p>
-    <w:p>
-      <w:pPr>
-        <w:pStyle w:val="Verzeichnis1"/>
-        <w:tabs>
-          <w:tab w:val="left" w:pos="880"/>
-          <w:tab w:val="right" w:leader="dot" w:pos="9062"/>
-        </w:tabs>
-        <w:rPr>
-          <w:rFonts w:asciiTheme="minorHAnsi" w:eastAsiaTheme="minorEastAsia" w:hAnsiTheme="minorHAnsi" w:cstheme="minorBidi"/>
-          <w:noProof/>
-          <w:lang w:eastAsia="de-DE" w:bidi="ar-SA"/>
-        </w:rPr>
-      </w:pPr>
-      <w:hyperlink w:anchor="_Toc64565319" w:history="1">
-        <w:r>
-          <w:rPr>
-            <w:rStyle w:val="Hyperlink"/>
-            <w:noProof/>
-          </w:rPr>
-          <w:t>5</w:t>
-        </w:r>
-        <w:r>
-          <w:rPr>
-            <w:rFonts w:asciiTheme="minorHAnsi" w:eastAsiaTheme="minorEastAsia" w:hAnsiTheme="minorHAnsi" w:cstheme="minorBidi"/>
-            <w:noProof/>
-            <w:lang w:eastAsia="de-DE" w:bidi="ar-SA"/>
-          </w:rPr>
-          <w:tab/>
-        </w:r>
-        <w:r>
-          <w:rPr>
-            <w:rStyle w:val="Hyperlink"/>
-            <w:noProof/>
-          </w:rPr>
-          <w:t>Fazit und Auswertung</w:t>
-        </w:r>
-        <w:r>
-          <w:rPr>
-            <w:noProof/>
-            <w:webHidden/>
-          </w:rPr>
-          <w:tab/>
-        </w:r>
-        <w:r>
-          <w:rPr>
-            <w:noProof/>
-            <w:webHidden/>
-          </w:rPr>
-          <w:fldChar w:fldCharType="begin"/>
-        </w:r>
-        <w:r>
-          <w:rPr>
-            <w:noProof/>
-            <w:webHidden/>
-          </w:rPr>
-          <w:instrText xml:space="preserve"> PAGEREF _Toc64565319 \h </w:instrText>
-        </w:r>
-        <w:r>
-          <w:rPr>
-            <w:noProof/>
-            <w:webHidden/>
-          </w:rPr>
-        </w:r>
-        <w:r>
-          <w:rPr>
-            <w:noProof/>
-            <w:webHidden/>
-          </w:rPr>
-          <w:fldChar w:fldCharType="separate"/>
-        </w:r>
-        <w:r>
-          <w:rPr>
-            <w:noProof/>
-            <w:webHidden/>
-          </w:rPr>
-          <w:t>17</w:t>
+          <w:t>15</w:t>
         </w:r>
         <w:r>
           <w:rPr>
@@ -1394,120 +1312,9 @@
     </w:p>
     <w:p>
       <w:pPr>
-        <w:pStyle w:val="Inhaltsverzeichnisberschrift"/>
-        <w:rPr>
-          <w:lang w:val="en-GB"/>
-        </w:rPr>
-      </w:pPr>
-      <w:r>
-        <w:rPr>
-          <w:lang w:val="en-GB"/>
-        </w:rPr>
-        <w:lastRenderedPageBreak/>
-        <w:t>Abbildungsverzeichnis</w:t>
-      </w:r>
-    </w:p>
-    <w:p>
-      <w:pPr>
-        <w:pStyle w:val="Abbildungsverzeichnis"/>
-        <w:tabs>
-          <w:tab w:val="right" w:leader="dot" w:pos="9343"/>
-        </w:tabs>
-        <w:rPr>
-          <w:rFonts w:eastAsiaTheme="minorEastAsia" w:cstheme="minorBidi"/>
-          <w:noProof/>
-          <w:szCs w:val="22"/>
-          <w:lang w:eastAsia="de-DE" w:bidi="ar-SA"/>
-        </w:rPr>
-      </w:pPr>
-      <w:r>
-        <w:fldChar w:fldCharType="begin"/>
-      </w:r>
-      <w:r>
-        <w:instrText xml:space="preserve"> TOC \h \z \c "Abbildung" </w:instrText>
-      </w:r>
-      <w:r>
-        <w:fldChar w:fldCharType="separate"/>
-      </w:r>
-      <w:hyperlink w:anchor="_Toc282980473" w:history="1">
-        <w:r>
-          <w:rPr>
-            <w:rStyle w:val="Hyperlink"/>
-            <w:noProof/>
-          </w:rPr>
-          <w:t>Abbildung 1 Logo der Hochschule Furtwangen</w:t>
-        </w:r>
-        <w:r>
-          <w:rPr>
-            <w:noProof/>
-            <w:webHidden/>
-          </w:rPr>
-          <w:tab/>
-        </w:r>
-        <w:r>
-          <w:rPr>
-            <w:noProof/>
-            <w:webHidden/>
-          </w:rPr>
-          <w:fldChar w:fldCharType="begin"/>
-        </w:r>
-        <w:r>
-          <w:rPr>
-            <w:noProof/>
-            <w:webHidden/>
-          </w:rPr>
-          <w:instrText xml:space="preserve"> PAGEREF _Toc282980473 \h </w:instrText>
-        </w:r>
-        <w:r>
-          <w:rPr>
-            <w:noProof/>
-            <w:webHidden/>
-          </w:rPr>
-        </w:r>
-        <w:r>
-          <w:rPr>
-            <w:noProof/>
-            <w:webHidden/>
-          </w:rPr>
-          <w:fldChar w:fldCharType="separate"/>
-        </w:r>
-        <w:r>
-          <w:rPr>
-            <w:noProof/>
-            <w:webHidden/>
-          </w:rPr>
-          <w:t>6</w:t>
-        </w:r>
-        <w:r>
-          <w:rPr>
-            <w:noProof/>
-            <w:webHidden/>
-          </w:rPr>
-          <w:fldChar w:fldCharType="end"/>
-        </w:r>
-      </w:hyperlink>
-    </w:p>
-    <w:p>
-      <w:pPr>
-        <w:sectPr>
-          <w:headerReference w:type="default" r:id="rId15"/>
-          <w:type w:val="oddPage"/>
-          <w:pgSz w:w="11906" w:h="16838" w:code="9"/>
-          <w:pgMar w:top="1418" w:right="1418" w:bottom="1134" w:left="851" w:header="709" w:footer="709" w:gutter="284"/>
-          <w:pgNumType w:fmt="upperRoman"/>
-          <w:cols w:space="708"/>
-          <w:docGrid w:linePitch="360"/>
-        </w:sectPr>
-      </w:pPr>
-      <w:r>
-        <w:fldChar w:fldCharType="end"/>
-      </w:r>
-    </w:p>
-    <w:p>
-      <w:pPr>
         <w:pStyle w:val="berschrift1"/>
       </w:pPr>
-      <w:bookmarkStart w:id="0" w:name="_Toc64565307"/>
+      <w:bookmarkStart w:id="0" w:name="_Toc64569875"/>
       <w:r>
         <w:lastRenderedPageBreak/>
         <w:t>E</w:t>
@@ -1519,72 +1326,78 @@
     </w:p>
     <w:p>
       <w:r>
-        <w:t>In dieser Arbeit sollen die drei Datenbank-</w:t>
-      </w:r>
-      <w:proofErr w:type="spellStart"/>
-      <w:r>
-        <w:t>Enginges</w:t>
-      </w:r>
-      <w:proofErr w:type="spellEnd"/>
-      <w:r>
-        <w:t>, bzw. Datenbankverwaltungssysteme InnoDB, MonetDB und Columnstore im Wesentlichen auf die Leistung, Einfachheit der Installation und Benutzerfreundlichkeit geprüft werden. Als weitere Fragen wurde definiert: „Mächtigkeit der Sprache (welche Anwendungen werden besonders gut unterstützt?)“ und „Wie können bestimmte Abfragen besonders schnell ausgeführt werden?“ Alle Erkenntnisse sollen in Form eines Word-Dokuments (inkl. Quellcode) von ca. 10 Seiten zusammengefasst werden.</w:t>
+        <w:t>In dieser Arbeit sollen die drei Datenbank-Engines, bzw. Datenbankverwaltungssysteme InnoDB, MonetDB und Columnstore im Wesentlichen auf die Leistung, Einfachheit der Installation und Benutzerfreundlichkeit geprüft werden. Als weitere Fragen wurde definiert: „Mächtigkeit der Sprache (welche Anwendungen werden besonders gut unterstützt?)“ und „Wie können bestimmte Abfragen besonders schnell ausgeführt werden?“ Alle Erkenntnisse sollen in Form eines Word-Dokuments (inkl. Quellcode) von ca. 10 Seiten zusammengefasst werden.</w:t>
       </w:r>
     </w:p>
     <w:p>
       <w:r>
         <w:t xml:space="preserve">Zusätzlich zu dieser Aufgabenstellung habe ich ein </w:t>
       </w:r>
+      <w:hyperlink r:id="rId15" w:history="1">
+        <w:r>
+          <w:rPr>
+            <w:rStyle w:val="Hyperlink"/>
+          </w:rPr>
+          <w:t xml:space="preserve">GitHub </w:t>
+        </w:r>
+        <w:r>
+          <w:rPr>
+            <w:rStyle w:val="Hyperlink"/>
+          </w:rPr>
+          <w:t>R</w:t>
+        </w:r>
+        <w:r>
+          <w:rPr>
+            <w:rStyle w:val="Hyperlink"/>
+          </w:rPr>
+          <w:t>epository</w:t>
+        </w:r>
+      </w:hyperlink>
+      <w:r>
+        <w:t xml:space="preserve"> angelegt, unter dem ich den gesamten Programmcode sowie weitere Informationen zum Projekt hinterlegt habe</w:t>
+      </w:r>
+      <w:r>
+        <w:t>, um dieses Word-Dokument übersichtlich zu halten</w:t>
+      </w:r>
+      <w:r>
+        <w:t xml:space="preserve">. Weiterhin </w:t>
+      </w:r>
+      <w:r>
+        <w:t>ist der Datensatz</w:t>
+      </w:r>
+      <w:r>
+        <w:t xml:space="preserve">, </w:t>
+      </w:r>
+      <w:r>
+        <w:t xml:space="preserve">der </w:t>
+      </w:r>
+      <w:r>
+        <w:t xml:space="preserve">im Rahmen des Vergleichs genutzt wurden auf </w:t>
+      </w:r>
       <w:hyperlink r:id="rId16" w:history="1">
         <w:r>
           <w:rPr>
             <w:rStyle w:val="Hyperlink"/>
           </w:rPr>
-          <w:t xml:space="preserve">GitHub </w:t>
-        </w:r>
-        <w:r>
-          <w:rPr>
-            <w:rStyle w:val="Hyperlink"/>
-          </w:rPr>
-          <w:t>R</w:t>
-        </w:r>
-        <w:r>
-          <w:rPr>
-            <w:rStyle w:val="Hyperlink"/>
-          </w:rPr>
-          <w:t>epository</w:t>
+          <w:t>Kaggle</w:t>
         </w:r>
       </w:hyperlink>
       <w:r>
-        <w:t xml:space="preserve"> angelegt, unter dem ich den gesamten Programmcode sowie weitere Informationen zum Projekt hinterlegt habe. Weiterhin sind die zugrundeliegenden Daten, die im Rahmen des Vergleichs genutzt wurden auf </w:t>
-      </w:r>
-      <w:hyperlink r:id="rId17" w:history="1">
-        <w:r>
-          <w:rPr>
-            <w:rStyle w:val="Hyperlink"/>
-          </w:rPr>
-          <w:t>Kaggle</w:t>
-        </w:r>
-      </w:hyperlink>
-      <w:r>
-        <w:t xml:space="preserve"> zu finden. Die Daten habe ich vom US-amerikanischen Amt für Verkehrsstatistiken gezogen und aufwändig gesäubert, um sie nutzbar zu machen. Damit habe ich mir am Ende viel mehr Arbeit gemacht als vielleicht notwendig, doch meine Hoffnung ist, dass sie jemand anderem noch nützen wird. Für weitere Infos zu GitHub und meinem Vorgehen findet man mehr Infos auf der README.md meines </w:t>
-      </w:r>
-      <w:proofErr w:type="spellStart"/>
-      <w:r>
-        <w:t>Repositorys</w:t>
-      </w:r>
-      <w:proofErr w:type="spellEnd"/>
+        <w:t xml:space="preserve"> zu finden. Die Daten habe ich vom US-amerikanischen Amt für Verkehrsstatistiken gezogen und aufwändig gesäubert, um sie nutzbar zu machen. Damit habe ich mir am Ende viel mehr Arbeit gemacht als vielleicht notwendig, doch meine Hoffnung ist, dass sie jemand anderem noch nützen </w:t>
+      </w:r>
+      <w:r>
+        <w:t>könnte</w:t>
+      </w:r>
+      <w:r>
+        <w:t>. Für weitere Infos zu GitHub und meinem Vorgehen findet man mehr Infos auf der README.md meines Repository</w:t>
+      </w:r>
+      <w:r>
+        <w:t>.</w:t>
+      </w:r>
     </w:p>
     <w:p>
       <w:r>
-        <w:t xml:space="preserve">Bevor in dieser Arbeit </w:t>
-      </w:r>
-      <w:proofErr w:type="gramStart"/>
-      <w:r>
-        <w:t>auf</w:t>
-      </w:r>
-      <w:proofErr w:type="gramEnd"/>
-      <w:r>
-        <w:t xml:space="preserve"> die im </w:t>
+        <w:t xml:space="preserve">Bevor in dieser Arbeit auf die im </w:t>
       </w:r>
       <w:r>
         <w:t>Wesentlichen</w:t>
@@ -1597,33 +1410,27 @@
       <w:pPr>
         <w:pStyle w:val="berschrift2"/>
       </w:pPr>
-      <w:bookmarkStart w:id="1" w:name="_Toc64565308"/>
-      <w:r>
-        <w:t xml:space="preserve">DBMS </w:t>
-      </w:r>
-      <w:proofErr w:type="spellStart"/>
-      <w:r>
-        <w:t>vs</w:t>
-      </w:r>
-      <w:proofErr w:type="spellEnd"/>
-      <w:r>
-        <w:t xml:space="preserve"> DB-Engine </w:t>
-      </w:r>
-      <w:proofErr w:type="spellStart"/>
-      <w:r>
-        <w:t>vs</w:t>
-      </w:r>
-      <w:proofErr w:type="spellEnd"/>
+      <w:bookmarkStart w:id="1" w:name="_Toc64569876"/>
+      <w:r>
+        <w:t>DBMS vs</w:t>
+      </w:r>
+      <w:r>
+        <w:t>.</w:t>
+      </w:r>
+      <w:r>
+        <w:t xml:space="preserve"> DB-Engine vs</w:t>
+      </w:r>
+      <w:r>
+        <w:t>.</w:t>
+      </w:r>
       <w:r>
         <w:t xml:space="preserve"> Datenbank(</w:t>
       </w:r>
-      <w:proofErr w:type="spellStart"/>
-      <w:r>
-        <w:t>modell</w:t>
-      </w:r>
-      <w:proofErr w:type="spellEnd"/>
-      <w:r>
-        <w:t>)</w:t>
+      <w:r>
+        <w:t>-</w:t>
+      </w:r>
+      <w:r>
+        <w:t>modell)</w:t>
       </w:r>
       <w:bookmarkEnd w:id="1"/>
     </w:p>
@@ -1655,7 +1462,13 @@
         <w:t xml:space="preserve">dokumentenorientierten Modellen. </w:t>
       </w:r>
       <w:r>
-        <w:t>Die gebräuchlichste Form einer Datenbank ist eine relationale Datenbank</w:t>
+        <w:t xml:space="preserve">Die gebräuchlichste Form einer Datenbank ist </w:t>
+      </w:r>
+      <w:r>
+        <w:t>die</w:t>
+      </w:r>
+      <w:r>
+        <w:t xml:space="preserve"> relationale Datenbank</w:t>
       </w:r>
       <w:r>
         <w:t xml:space="preserve">. Auch in dieser Arbeit werden nur </w:t>
@@ -1695,15 +1508,7 @@
         <w:t xml:space="preserve">. </w:t>
       </w:r>
       <w:r>
-        <w:t>Viele moderne DBMS unterstützen mehrere Speicher-</w:t>
-      </w:r>
-      <w:proofErr w:type="spellStart"/>
-      <w:r>
-        <w:t>Engines</w:t>
-      </w:r>
-      <w:proofErr w:type="spellEnd"/>
-      <w:r>
-        <w:t xml:space="preserve"> innerhalb desselben Datenbanksystems</w:t>
+        <w:t>Viele moderne DBMS unterstützen mehrere Speicher-Engines innerhalb desselben Datenbanksystems</w:t>
       </w:r>
       <w:r>
         <w:t xml:space="preserve">. </w:t>
@@ -1715,26 +1520,34 @@
         <w:footnoteReference w:id="2"/>
       </w:r>
       <w:r>
-        <w:t>Als Beispiel unterstützt MariaDB sowohl InnoDB (Standard) als auch Columnstore.</w:t>
+        <w:t>Als Beispiel unterstützt MariaDB sowohl InnoDB (Standard) als auch Column</w:t>
+      </w:r>
+      <w:r>
+        <w:t>S</w:t>
+      </w:r>
+      <w:r>
+        <w:t>tore.</w:t>
       </w:r>
     </w:p>
     <w:p>
       <w:pPr>
         <w:pStyle w:val="berschrift2"/>
       </w:pPr>
-      <w:bookmarkStart w:id="2" w:name="_Toc64565309"/>
-      <w:r>
-        <w:t xml:space="preserve">OLTP </w:t>
-      </w:r>
-      <w:proofErr w:type="spellStart"/>
-      <w:r>
-        <w:t>vs</w:t>
-      </w:r>
-      <w:proofErr w:type="spellEnd"/>
+      <w:bookmarkStart w:id="2" w:name="_Ref64567598"/>
+      <w:bookmarkStart w:id="3" w:name="_Ref64567600"/>
+      <w:bookmarkStart w:id="4" w:name="_Toc64569877"/>
+      <w:r>
+        <w:t>OLTP vs</w:t>
+      </w:r>
+      <w:r>
+        <w:t>.</w:t>
+      </w:r>
       <w:r>
         <w:t xml:space="preserve"> OLAP</w:t>
       </w:r>
       <w:bookmarkEnd w:id="2"/>
+      <w:bookmarkEnd w:id="3"/>
+      <w:bookmarkEnd w:id="4"/>
     </w:p>
     <w:p>
       <w:r>
@@ -1744,7 +1557,19 @@
         <w:t>OLTP</w:t>
       </w:r>
       <w:r>
-        <w:t xml:space="preserve"> ist durch große Datenbanktransaktionen gekennzeichnet, die Einfügungen, Aktualisierungen oder Löschungen vornehmen. Datenbanken vom Typ OLTP sind auf die </w:t>
+        <w:t xml:space="preserve"> </w:t>
+      </w:r>
+      <w:r>
+        <w:t>(</w:t>
+      </w:r>
+      <w:r>
+        <w:t>Online Transaction Processing</w:t>
+      </w:r>
+      <w:r>
+        <w:t xml:space="preserve">) </w:t>
+      </w:r>
+      <w:r>
+        <w:t xml:space="preserve">ist durch große Datenbanktransaktionen gekennzeichnet, die Einfügungen, Aktualisierungen oder Löschungen vornehmen. Datenbanken vom Typ OLTP sind auf die </w:t>
       </w:r>
       <w:proofErr w:type="spellStart"/>
       <w:r>
@@ -1752,28 +1577,12 @@
       </w:r>
       <w:proofErr w:type="spellEnd"/>
       <w:r>
-        <w:t xml:space="preserve"> Verarbeitung von Abfragen und die Wahrung der Datenintegrität spezialisiert, während auf sie in verschiedenen Umgebungen zugegriffen wird. Ihre Effektivität wird an der Anzahl der Transaktionen pro Sekunde (</w:t>
-      </w:r>
-      <w:proofErr w:type="spellStart"/>
-      <w:r>
-        <w:t>tps</w:t>
-      </w:r>
-      <w:proofErr w:type="spellEnd"/>
-      <w:r>
-        <w:t>) gemessen. Es ist üblich, dass die Tabellen mit Eltern-Kind-Beziehungen (nach der Implementierung der Normalisierungsform) redundante Daten in einer Tabelle reduzieren.</w:t>
+        <w:t xml:space="preserve"> Verarbeitung von Abfragen und die Wahrung der Datenintegrität spezialisiert, während auf sie in verschiedenen Umgebungen zugegriffen wird. Ihre Effektivität wird an der Anzahl der Transaktionen pro Sekunde (tps) gemessen. Es ist üblich, dass die Tabellen mit Eltern-Kind-Beziehungen (nach der Implementierung der Normalisierungsform) redundante Daten in einer Tabelle reduzieren.</w:t>
       </w:r>
     </w:p>
     <w:p>
       <w:r>
-        <w:t>Datensätze in einer Tabelle werden üblicherweise zeilenorientiert sequenziell verarbeitet und gespeichert und mit eindeutigen Schlüsseln indiziert, um das Abrufen oder Schreiben von Daten zu optimieren. Dies ist auch bei MySQL üblich, insbesondere wenn es um große Einfügungen oder hohe gleichzeitige Schreibvorgänge oder Masseneinfügungen geht. Die meisten der von MariaDB unterstützten Speicher-</w:t>
-      </w:r>
-      <w:proofErr w:type="spellStart"/>
-      <w:r>
-        <w:t>Engines</w:t>
-      </w:r>
-      <w:proofErr w:type="spellEnd"/>
-      <w:r>
-        <w:t xml:space="preserve"> sind für OLTP-Anwendungen geeignet - </w:t>
+        <w:t xml:space="preserve">Datensätze in einer Tabelle werden üblicherweise zeilenorientiert sequenziell verarbeitet und gespeichert und mit eindeutigen Schlüsseln indiziert, um das Abrufen oder Schreiben von Daten zu optimieren. Dies ist auch bei MySQL üblich, insbesondere wenn es um große Einfügungen oder hohe gleichzeitige Schreibvorgänge oder Masseneinfügungen geht. Die meisten der von MariaDB unterstützten Speicher-Engines sind für OLTP-Anwendungen geeignet - </w:t>
       </w:r>
       <w:r>
         <w:rPr>
@@ -1783,39 +1592,7 @@
         <w:t>InnoDB</w:t>
       </w:r>
       <w:r>
-        <w:t xml:space="preserve"> (die Standardspeicher-Engine seit 10.2), </w:t>
-      </w:r>
-      <w:proofErr w:type="spellStart"/>
-      <w:r>
-        <w:t>XtraDB</w:t>
-      </w:r>
-      <w:proofErr w:type="spellEnd"/>
-      <w:r>
-        <w:t xml:space="preserve">, </w:t>
-      </w:r>
-      <w:proofErr w:type="spellStart"/>
-      <w:r>
-        <w:t>TokuDB</w:t>
-      </w:r>
-      <w:proofErr w:type="spellEnd"/>
-      <w:r>
-        <w:t xml:space="preserve">, </w:t>
-      </w:r>
-      <w:proofErr w:type="spellStart"/>
-      <w:r>
-        <w:t>MyRocks</w:t>
-      </w:r>
-      <w:proofErr w:type="spellEnd"/>
-      <w:r>
-        <w:t xml:space="preserve"> oder </w:t>
-      </w:r>
-      <w:proofErr w:type="spellStart"/>
-      <w:r>
-        <w:t>MyISAM</w:t>
-      </w:r>
-      <w:proofErr w:type="spellEnd"/>
-      <w:r>
-        <w:t>/Aria.</w:t>
+        <w:t xml:space="preserve"> (die Standardspeicher-Engine seit 10.2), XtraDB, TokuDB, MyRocks oder MyISAM/Aria.</w:t>
       </w:r>
     </w:p>
     <w:p>
@@ -1831,29 +1608,36 @@
         <w:t>OLAP</w:t>
       </w:r>
       <w:r>
-        <w:t xml:space="preserve"> befasst sich mit den gleichen Herausforderungen wie OLTP, verwendet jedoch einen anderen Ansatz (insbesondere bei der Datenabfrage). OLAP befasst sich mit größeren Datenmengen und wird häufig für Data Warehousing und für Business Intelligence-Anwendungen verwendet. Es wird häufig für Business Performance Management, Planung, Budgetierung, </w:t>
-      </w:r>
-      <w:proofErr w:type="spellStart"/>
-      <w:r>
-        <w:t>Forecasting</w:t>
-      </w:r>
-      <w:proofErr w:type="spellEnd"/>
-      <w:r>
-        <w:t>, Finanzberichte, Analysen, Simulationsmodelle, Knowledge Discovery und Data Warehouse Reporting verwendet.</w:t>
+        <w:t xml:space="preserve"> </w:t>
+      </w:r>
+      <w:r>
+        <w:t>(</w:t>
+      </w:r>
+      <w:r>
+        <w:t xml:space="preserve">Online Analytical </w:t>
+      </w:r>
+      <w:proofErr w:type="gramStart"/>
+      <w:r>
+        <w:t>Processing</w:t>
+      </w:r>
+      <w:r>
+        <w:t xml:space="preserve"> </w:t>
+      </w:r>
+      <w:r>
+        <w:t>)</w:t>
+      </w:r>
+      <w:proofErr w:type="gramEnd"/>
+      <w:r>
+        <w:t xml:space="preserve"> </w:t>
+      </w:r>
+      <w:r>
+        <w:t>befasst sich mit den gleichen Herausforderungen wie OLTP, verwendet jedoch einen anderen Ansatz (insbesondere bei der Datenabfrage). OLAP befasst sich mit größeren Datenmengen und wird häufig für Data Warehousing und für Business Intelligence-Anwendungen verwendet. Es wird häufig für Business Performance Management, Planung, Budgetierung, Forecasting, Finanzberichte, Analysen, Simulationsmodelle, Knowledge Discovery und Data Warehouse Reporting verwendet.</w:t>
       </w:r>
     </w:p>
     <w:p>
       <w:r>
         <w:lastRenderedPageBreak/>
-        <w:t>Daten, die in OLAP gespeichert werden, sind in der Regel nicht so kritisch wie die in OLTP gespeicherten. Das liegt daran, dass die meisten Daten simuliert werden können, die aus dem OLTP kommen und dann in Ihre OLAP-Datenbank eingespeist werden können. Diese Daten werden typischerweise für das Bulk-</w:t>
-      </w:r>
-      <w:proofErr w:type="spellStart"/>
-      <w:r>
-        <w:t>Loading</w:t>
-      </w:r>
-      <w:proofErr w:type="spellEnd"/>
-      <w:r>
-        <w:t xml:space="preserve"> verwendet, das oft für Geschäftsanalysen benötigt wird, die schließlich in visuelle Diagramme gerendert werden. OLAP führt auch multidimensionale Analysen von Geschäftsdaten durch und liefert Ergebnisse, die für komplexe Berechnungen, Trendanalysen oder anspruchsvolle Datenmodellierung verwendet werden können.</w:t>
+        <w:t>Daten, die in OLAP gespeichert werden, sind in der Regel nicht so kritisch wie die in OLTP gespeicherten. Das liegt daran, dass die meisten Daten simuliert werden können, die aus dem OLTP kommen und dann in Ihre OLAP-Datenbank eingespeist werden können. Diese Daten werden typischerweise für das Bulk-Loading verwendet, das oft für Geschäftsanalysen benötigt wird, die schließlich in visuelle Diagramme gerendert werden. OLAP führt auch multidimensionale Analysen von Geschäftsdaten durch und liefert Ergebnisse, die für komplexe Berechnungen, Trendanalysen oder anspruchsvolle Datenmodellierung verwendet werden können.</w:t>
       </w:r>
     </w:p>
     <w:p>
@@ -1886,11 +1670,11 @@
       <w:pPr>
         <w:pStyle w:val="berschrift2"/>
       </w:pPr>
-      <w:bookmarkStart w:id="3" w:name="_Toc64565310"/>
+      <w:bookmarkStart w:id="5" w:name="_Toc64569878"/>
       <w:r>
         <w:t>Spaltenorientierter Datenspeicher</w:t>
       </w:r>
-      <w:bookmarkEnd w:id="3"/>
+      <w:bookmarkEnd w:id="5"/>
     </w:p>
     <w:p>
       <w:r>
@@ -1978,7 +1762,7 @@
       <w:pPr>
         <w:pStyle w:val="berschrift2"/>
       </w:pPr>
-      <w:bookmarkStart w:id="4" w:name="_Toc64565311"/>
+      <w:bookmarkStart w:id="6" w:name="_Toc64569879"/>
       <w:r>
         <w:t xml:space="preserve">MonetDB, InnoDB und </w:t>
       </w:r>
@@ -1994,7 +1778,7 @@
       <w:r>
         <w:t>tore</w:t>
       </w:r>
-      <w:bookmarkEnd w:id="4"/>
+      <w:bookmarkEnd w:id="6"/>
     </w:p>
     <w:p>
       <w:r>
@@ -2017,7 +1801,16 @@
         <w:t xml:space="preserve"> </w:t>
       </w:r>
       <w:r>
-        <w:t>MonetDB eignet sich hervorragend für Anwendungen, bei denen das Hot-Set der Datenbank - der Teil, der tatsächlich berührt wird - weitgehend im Hauptspeicher gehalten werden kann oder bei denen einige wenige Spalten einer breiten relationalen Tabelle ausreichen, um einzelne Anfragen zu bearbeiten.</w:t>
+        <w:t xml:space="preserve">MonetDB eignet sich hervorragend für Anwendungen, bei denen das Hot-Set der Datenbank - der Teil, der tatsächlich berührt wird - weitgehend im Hauptspeicher gehalten werden kann oder bei denen einige wenige Spalten einer breiten relationalen Tabelle ausreichen, um einzelne </w:t>
+      </w:r>
+      <w:r>
+        <w:t>Abfragen</w:t>
+      </w:r>
+      <w:r>
+        <w:t xml:space="preserve"> </w:t>
+      </w:r>
+      <w:r>
+        <w:t>zu bearbeiten.</w:t>
       </w:r>
       <w:r>
         <w:t xml:space="preserve"> </w:t>
@@ -2118,15 +1911,7 @@
         <w:t>MariaDB ColumnStore</w:t>
       </w:r>
       <w:r>
-        <w:t xml:space="preserve">, angekündigt. Sie basiert sowohl auf einem Fork von </w:t>
-      </w:r>
-      <w:proofErr w:type="spellStart"/>
-      <w:r>
-        <w:t>InfiniDB</w:t>
-      </w:r>
-      <w:proofErr w:type="spellEnd"/>
-      <w:r>
-        <w:t xml:space="preserve"> als auch auf Open-Source-Community-Beiträgen</w:t>
+        <w:t>, angekündigt. Sie basiert sowohl auf einem Fork von InfiniDB als auch auf Open-Source-Community-Beiträgen</w:t>
       </w:r>
       <w:r>
         <w:t>.</w:t>
@@ -2141,15 +1926,7 @@
         <w:t xml:space="preserve"> </w:t>
       </w:r>
       <w:r>
-        <w:t xml:space="preserve">MariaDB ColumnStore ist eine spaltenbasierte Speicher-Engine, die eine massiv parallele verteilte Datenarchitektur nutzt. Es handelt sich um ein spaltenförmiges Speichersystem, das durch Portierung von </w:t>
-      </w:r>
-      <w:proofErr w:type="spellStart"/>
-      <w:r>
-        <w:t>InfiniDB</w:t>
-      </w:r>
-      <w:proofErr w:type="spellEnd"/>
-      <w:r>
-        <w:t xml:space="preserve"> 4.6.7 auf MariaDB erstellt und unter der GPL-Lizenz veröffentlicht wurde.</w:t>
+        <w:t>MariaDB ColumnStore ist eine spaltenbasierte Speicher-Engine, die eine massiv parallele verteilte Datenarchitektur nutzt. Es handelt sich um ein spaltenförmiges Speichersystem, das durch Portierung von InfiniDB 4.6.7 auf MariaDB erstellt und unter der GPL-Lizenz veröffentlicht wurde.</w:t>
       </w:r>
       <w:r>
         <w:rPr>
@@ -2162,12 +1939,12 @@
       <w:pPr>
         <w:pStyle w:val="berschrift1"/>
       </w:pPr>
-      <w:bookmarkStart w:id="5" w:name="_Toc64565312"/>
+      <w:bookmarkStart w:id="7" w:name="_Toc64569880"/>
       <w:r>
         <w:lastRenderedPageBreak/>
         <w:t>Installation</w:t>
       </w:r>
-      <w:bookmarkEnd w:id="5"/>
+      <w:bookmarkEnd w:id="7"/>
     </w:p>
     <w:p>
       <w:r>
@@ -2286,12 +2063,12 @@
       <w:pPr>
         <w:pStyle w:val="berschrift2"/>
       </w:pPr>
-      <w:bookmarkStart w:id="6" w:name="_Toc64565313"/>
+      <w:bookmarkStart w:id="8" w:name="_Toc64569881"/>
       <w:r>
         <w:lastRenderedPageBreak/>
         <w:t>Installation einer virtuellen Maschine und Betriebssystem</w:t>
       </w:r>
-      <w:bookmarkEnd w:id="6"/>
+      <w:bookmarkEnd w:id="8"/>
     </w:p>
     <w:p>
       <w:r>
@@ -2327,7 +2104,7 @@
         </w:rPr>
         <w:t>(</w:t>
       </w:r>
-      <w:hyperlink r:id="rId18" w:history="1">
+      <w:hyperlink r:id="rId17" w:history="1">
         <w:r>
           <w:rPr>
             <w:rStyle w:val="Hyperlink"/>
@@ -2373,7 +2150,7 @@
         </w:rPr>
         <w:t>CentOS ISO Datei (</w:t>
       </w:r>
-      <w:hyperlink r:id="rId19" w:history="1">
+      <w:hyperlink r:id="rId18" w:history="1">
         <w:r>
           <w:rPr>
             <w:rStyle w:val="Hyperlink"/>
@@ -2411,7 +2188,7 @@
         </w:rPr>
         <w:t xml:space="preserve">VMware starten und diesem </w:t>
       </w:r>
-      <w:hyperlink r:id="rId20" w:history="1">
+      <w:hyperlink r:id="rId19" w:history="1">
         <w:r>
           <w:rPr>
             <w:rStyle w:val="Hyperlink"/>
@@ -2487,18 +2264,8 @@
           <w:color w:val="auto"/>
           <w:u w:val="none"/>
         </w:rPr>
-        <w:t xml:space="preserve">Bei Installation auf korrekte Sprache, Zeitzone und Tastaturlayout </w:t>
-      </w:r>
-      <w:proofErr w:type="spellStart"/>
-      <w:r>
-        <w:rPr>
-          <w:rStyle w:val="Hyperlink"/>
-          <w:color w:val="auto"/>
-          <w:u w:val="none"/>
-        </w:rPr>
-        <w:t>achten</w:t>
-      </w:r>
-      <w:proofErr w:type="spellEnd"/>
+        <w:t>Bei Installation auf korrekte Sprache, Zeitzone und Tastaturlayout achten</w:t>
+      </w:r>
     </w:p>
     <w:p>
       <w:pPr>
@@ -2552,7 +2319,7 @@
       <w:r>
         <w:t xml:space="preserve">Die Datei flights.csv von </w:t>
       </w:r>
-      <w:hyperlink r:id="rId21" w:history="1">
+      <w:hyperlink r:id="rId20" w:history="1">
         <w:r>
           <w:rPr>
             <w:rStyle w:val="Hyperlink"/>
@@ -2609,24 +2376,24 @@
       <w:pPr>
         <w:pStyle w:val="berschrift2"/>
       </w:pPr>
-      <w:bookmarkStart w:id="7" w:name="_Ref64564856"/>
-      <w:bookmarkStart w:id="8" w:name="_Ref64564862"/>
-      <w:bookmarkStart w:id="9" w:name="_Ref64564867"/>
-      <w:bookmarkStart w:id="10" w:name="_Ref64564874"/>
-      <w:bookmarkStart w:id="11" w:name="_Ref64564877"/>
-      <w:bookmarkStart w:id="12" w:name="_Toc64565314"/>
+      <w:bookmarkStart w:id="9" w:name="_Ref64564856"/>
+      <w:bookmarkStart w:id="10" w:name="_Ref64564862"/>
+      <w:bookmarkStart w:id="11" w:name="_Ref64564867"/>
+      <w:bookmarkStart w:id="12" w:name="_Ref64564874"/>
+      <w:bookmarkStart w:id="13" w:name="_Ref64564877"/>
+      <w:bookmarkStart w:id="14" w:name="_Toc64569882"/>
       <w:r>
         <w:t xml:space="preserve">Installation </w:t>
       </w:r>
       <w:r>
         <w:t>MonetDB</w:t>
       </w:r>
-      <w:bookmarkEnd w:id="7"/>
-      <w:bookmarkEnd w:id="8"/>
       <w:bookmarkEnd w:id="9"/>
       <w:bookmarkEnd w:id="10"/>
       <w:bookmarkEnd w:id="11"/>
       <w:bookmarkEnd w:id="12"/>
+      <w:bookmarkEnd w:id="13"/>
+      <w:bookmarkEnd w:id="14"/>
     </w:p>
     <w:p>
       <w:pPr>
@@ -2639,7 +2406,7 @@
       <w:r>
         <w:t xml:space="preserve">Den Anweisungen für die Installation von MonetDB unter CentOS </w:t>
       </w:r>
-      <w:hyperlink r:id="rId22" w:history="1">
+      <w:hyperlink r:id="rId21" w:history="1">
         <w:r>
           <w:rPr>
             <w:rStyle w:val="Hyperlink"/>
@@ -2687,7 +2454,7 @@
       <w:r>
         <w:t xml:space="preserve"> </w:t>
       </w:r>
-      <w:hyperlink r:id="rId23" w:history="1">
+      <w:hyperlink r:id="rId22" w:history="1">
         <w:r>
           <w:rPr>
             <w:rStyle w:val="Hyperlink"/>
@@ -2729,11 +2496,11 @@
           <w:numId w:val="18"/>
         </w:numPr>
       </w:pPr>
-      <w:bookmarkStart w:id="13" w:name="_Ref64564839"/>
+      <w:bookmarkStart w:id="15" w:name="_Ref64564839"/>
       <w:r>
         <w:t xml:space="preserve">Danach die Anweisungen aus </w:t>
       </w:r>
-      <w:hyperlink r:id="rId24" w:history="1">
+      <w:hyperlink r:id="rId23" w:history="1">
         <w:r>
           <w:rPr>
             <w:rStyle w:val="Hyperlink"/>
@@ -2752,7 +2519,7 @@
       <w:r>
         <w:t>)</w:t>
       </w:r>
-      <w:bookmarkEnd w:id="13"/>
+      <w:bookmarkEnd w:id="15"/>
     </w:p>
     <w:p>
       <w:pPr>
@@ -2781,7 +2548,7 @@
       <w:r>
         <w:t xml:space="preserve"> angelegt wird und anschließend die komplette CSV-Datei eingespeist. Danach ist MonetDB bereit für verschiedene </w:t>
       </w:r>
-      <w:hyperlink r:id="rId25" w:history="1">
+      <w:hyperlink r:id="rId24" w:history="1">
         <w:proofErr w:type="spellStart"/>
         <w:r>
           <w:rPr>
@@ -2806,7 +2573,7 @@
       <w:r>
         <w:t xml:space="preserve">Beachte, dass das Importieren von der CSV-Datei dauern kann. Als Referenz lohnt sich der Blick auf das </w:t>
       </w:r>
-      <w:hyperlink r:id="rId26" w:anchor="csv-import-timings" w:history="1">
+      <w:hyperlink r:id="rId25" w:anchor="csv-import-timings" w:history="1">
         <w:r>
           <w:rPr>
             <w:rStyle w:val="Hyperlink"/>
@@ -2822,11 +2589,11 @@
       <w:pPr>
         <w:pStyle w:val="berschrift2"/>
       </w:pPr>
-      <w:bookmarkStart w:id="14" w:name="_Toc64565315"/>
+      <w:bookmarkStart w:id="16" w:name="_Toc64569883"/>
       <w:r>
         <w:t>Installation MariaDB</w:t>
       </w:r>
-      <w:bookmarkEnd w:id="14"/>
+      <w:bookmarkEnd w:id="16"/>
     </w:p>
     <w:p>
       <w:pPr>
@@ -2837,27 +2604,30 @@
         </w:numPr>
       </w:pPr>
       <w:r>
-        <w:t xml:space="preserve">Den Anweisungen für die Installation von </w:t>
-      </w:r>
-      <w:r>
-        <w:t>MariaDB</w:t>
-      </w:r>
-      <w:r>
-        <w:t xml:space="preserve"> unter CentOS </w:t>
-      </w:r>
-      <w:hyperlink r:id="rId27" w:history="1">
+        <w:t xml:space="preserve">Den Anweisungen für die Installation von MariaDB unter CentOS </w:t>
+      </w:r>
+      <w:hyperlink r:id="rId26" w:history="1">
         <w:r>
           <w:rPr>
             <w:rStyle w:val="Hyperlink"/>
           </w:rPr>
-          <w:t>hier</w:t>
+          <w:t>hi</w:t>
+        </w:r>
+        <w:r>
+          <w:rPr>
+            <w:rStyle w:val="Hyperlink"/>
+          </w:rPr>
+          <w:t>e</w:t>
+        </w:r>
+        <w:r>
+          <w:rPr>
+            <w:rStyle w:val="Hyperlink"/>
+          </w:rPr>
+          <w:t>r</w:t>
         </w:r>
       </w:hyperlink>
       <w:r>
-        <w:t xml:space="preserve"> folgen</w:t>
-      </w:r>
-      <w:r>
-        <w:t>.</w:t>
+        <w:t xml:space="preserve"> folgen.</w:t>
       </w:r>
     </w:p>
     <w:p>
@@ -2871,7 +2641,7 @@
       <w:r>
         <w:t xml:space="preserve">Nicht alle Schritte (Optimierung der Kernel Parameter, das Linux Sicherheitsmodul deaktivieren, die Buchstabenkodierung konfigurieren) sind wahrscheinlich notwendig, aber sollten der Sicherheit halber durchgeführt werden. Die tatsächliche Installation beginnt allerdings erst ab </w:t>
       </w:r>
-      <w:hyperlink r:id="rId28" w:anchor="columnstore-installation" w:history="1">
+      <w:hyperlink r:id="rId27" w:anchor="columnstore-installation" w:history="1">
         <w:r>
           <w:rPr>
             <w:rStyle w:val="Hyperlink"/>
@@ -2904,7 +2674,7 @@
         <w:lastRenderedPageBreak/>
         <w:t xml:space="preserve">Das Starten der relevanten MariaDB-Prozesse (Server) wird ab </w:t>
       </w:r>
-      <w:hyperlink r:id="rId29" w:anchor="start-the-columnstore-processes" w:history="1">
+      <w:hyperlink r:id="rId28" w:anchor="start-the-columnstore-processes" w:history="1">
         <w:r>
           <w:rPr>
             <w:rStyle w:val="Hyperlink"/>
@@ -2963,7 +2733,7 @@
       <w:r>
         <w:t xml:space="preserve"> die Anweisungen aus </w:t>
       </w:r>
-      <w:hyperlink r:id="rId30" w:history="1">
+      <w:hyperlink r:id="rId29" w:history="1">
         <w:r>
           <w:rPr>
             <w:rStyle w:val="Hyperlink"/>
@@ -2986,7 +2756,7 @@
       <w:r>
         <w:t xml:space="preserve">Das Importieren der CSV-Datei sollte recht schnell gehen, jedenfalls deutlich schneller als bei MonetDB (siehe </w:t>
       </w:r>
-      <w:hyperlink r:id="rId31" w:anchor="csv-import-timings" w:history="1">
+      <w:hyperlink r:id="rId30" w:anchor="csv-import-timings" w:history="1">
         <w:r>
           <w:rPr>
             <w:rStyle w:val="Hyperlink"/>
@@ -3002,25 +2772,29 @@
       <w:pPr>
         <w:pStyle w:val="berschrift2"/>
       </w:pPr>
-      <w:bookmarkStart w:id="15" w:name="_Toc64565316"/>
+      <w:bookmarkStart w:id="17" w:name="_Toc64569884"/>
       <w:r>
         <w:t>Installation InnoDB</w:t>
       </w:r>
-      <w:bookmarkEnd w:id="15"/>
+      <w:bookmarkEnd w:id="17"/>
     </w:p>
     <w:p>
       <w:r>
-        <w:t xml:space="preserve">InnoDB muss nicht separat installiert werden, da es standardmäßiger Teil von MariaDB ist. Sofern MariaDB also installiert wurde, kann InnoDB auch verwendet werden. Um eine InnoDB-Tabelle zu verwenden, müssen einfach die Schritte in der entsprechenden </w:t>
-      </w:r>
-      <w:hyperlink r:id="rId32" w:history="1">
-        <w:proofErr w:type="spellStart"/>
+        <w:t xml:space="preserve">InnoDB muss nicht </w:t>
+      </w:r>
+      <w:r>
+        <w:t>extra</w:t>
+      </w:r>
+      <w:r>
+        <w:t xml:space="preserve"> installiert werden, da es standardmäßiger Teil von MariaDB ist. Sofern MariaDB also installiert wurde, kann InnoDB auch verwendet werden. Um eine InnoDB-Tabelle zu verwenden, müssen einfach die Schritte in der entsprechenden </w:t>
+      </w:r>
+      <w:hyperlink r:id="rId31" w:history="1">
         <w:r>
           <w:rPr>
             <w:rStyle w:val="Hyperlink"/>
           </w:rPr>
           <w:t>Innodb.sql</w:t>
         </w:r>
-        <w:proofErr w:type="spellEnd"/>
       </w:hyperlink>
       <w:r>
         <w:t>-Datei ausgeführt werden.</w:t>
@@ -3030,7 +2804,7 @@
       <w:r>
         <w:t xml:space="preserve">Beachte, dass das Laden der CSV-Datei in eine InnoDB-Tabelle deutlich länger dauert als bei MonetDB oder MariaDB. Für Referenzwerte schaue auf die </w:t>
       </w:r>
-      <w:hyperlink r:id="rId33" w:anchor="csv-import-timings" w:history="1">
+      <w:hyperlink r:id="rId32" w:anchor="csv-import-timings" w:history="1">
         <w:r>
           <w:rPr>
             <w:rStyle w:val="Hyperlink"/>
@@ -3046,58 +2820,336 @@
       <w:pPr>
         <w:pStyle w:val="berschrift1"/>
       </w:pPr>
-      <w:bookmarkStart w:id="16" w:name="_Toc64565317"/>
+      <w:bookmarkStart w:id="18" w:name="_Toc64569885"/>
       <w:r>
         <w:lastRenderedPageBreak/>
         <w:t>Bedienung</w:t>
       </w:r>
-      <w:bookmarkEnd w:id="16"/>
+      <w:r>
+        <w:t xml:space="preserve"> &amp; Resultate</w:t>
+      </w:r>
+      <w:bookmarkEnd w:id="18"/>
+    </w:p>
+    <w:p>
+      <w:r>
+        <w:t xml:space="preserve">Grundsätzlich lassen sich alle drei DB-Engines, bzw. zwei DBMS, gleich bedienen. Sie alle können über den Terminal mit SQL angesprochen werden. Allerdings hat sich im Rahmen meiner Tests gezeigt, dass MonetDB deutlich flexibler in der Benutzung von SQL sowie deutlich performanter als MariaDB ColumnStore ist. Um die Engines untereinander zu vergleichen, hatte ich das Ziel, </w:t>
+      </w:r>
+      <w:r>
+        <w:t xml:space="preserve">Abfragen </w:t>
+      </w:r>
+      <w:r>
+        <w:t xml:space="preserve">mit zunehmender Komplexität zu stellen und die Performance anhand derer zu vergleichen. Doch leider stellte sich heraus, dass z.B. Subqueries wie WITH SOME_TABLE AS (SELECT COLUMN FROM TABLE) … oder IN (SELECT …) bei ColumnStore standardmäßig nicht möglich sind. Es gibt zwar </w:t>
+      </w:r>
+      <w:hyperlink r:id="rId33" w:anchor="operating-mode" w:history="1">
+        <w:r>
+          <w:rPr>
+            <w:rStyle w:val="Hyperlink"/>
+          </w:rPr>
+          <w:t>Konfigurationseinstellungen</w:t>
+        </w:r>
+      </w:hyperlink>
+      <w:r>
+        <w:t xml:space="preserve">, die man vornehmen kann, dass ColumnStore auch zeilenorientierte Abfragen versteht, allerdings </w:t>
+      </w:r>
+      <w:r>
+        <w:t xml:space="preserve">funktionierten diese Maßnahmen auch nach extensiver Recherche nicht auf meinem System, zu meinem Bedauern. Unter </w:t>
+      </w:r>
+      <w:hyperlink r:id="rId34" w:history="1">
+        <w:r>
+          <w:rPr>
+            <w:rStyle w:val="Hyperlink"/>
+          </w:rPr>
+          <w:t>queries.sql</w:t>
+        </w:r>
+      </w:hyperlink>
+      <w:r>
+        <w:t xml:space="preserve"> finden sich ein paar Versuche, komplexere Abfragen zu stellen, die allesamt allerdings nur unter MonetDB laufen.</w:t>
+      </w:r>
+      <w:r>
+        <w:t xml:space="preserve"> </w:t>
+      </w:r>
+    </w:p>
+    <w:p>
+      <w:r>
+        <w:t xml:space="preserve">InnoDB versteht alles der komplexeren Abfragen, die ColumnStore nicht versteht, wurde aber aufgrund der langen Query Timings von 10m aufwärts pro Query nicht weiter geprüft. </w:t>
+      </w:r>
+    </w:p>
+    <w:p>
+      <w:r>
+        <w:t xml:space="preserve">Auch erwähnenswert sind die Importverfahren der verschiedenen Storage Engines. Unter dem Abschnitt finden sich die Ergebnisse der verschiedenen Verfahren. Hier wird deutlich, dass die spaltenbasierten Speicher einen großen Vorteil hinsichtlich der Importgeschwindigkeit haben. Besonders ColumnStore punktet mit seinem </w:t>
+      </w:r>
+      <w:hyperlink r:id="rId35" w:anchor="cpimport" w:history="1">
+        <w:r>
+          <w:rPr>
+            <w:rStyle w:val="Hyperlink"/>
+          </w:rPr>
+          <w:t>cpimport</w:t>
+        </w:r>
+      </w:hyperlink>
+      <w:r>
+        <w:t xml:space="preserve"> Verfahren.</w:t>
+      </w:r>
+    </w:p>
+    <w:p>
+      <w:r>
+        <w:t xml:space="preserve">Die Installation der beiden DBMS dauert ungefähr gleich lang, wenn man bei der Installation von ColumnStore die optionalen Schritte vor und nach der tatsächlichen Installation weglässt. Die Installation beider Systeme ist an sich relativ einfach, wird allerdings durch das vorherige Aufsetzen einer virtuellen Maschine mitsamt Betriebssystem erschwert. MonetDB punktet dabei </w:t>
+      </w:r>
+      <w:r>
+        <w:t xml:space="preserve">im Vergleich zu ColumnStore </w:t>
+      </w:r>
+      <w:r>
+        <w:t>nicht nur durch Performanz, sondern auch durch die Tatsache, dass es auf Windows läuft und somit keiner virtuellen Maschine bedarf.</w:t>
+      </w:r>
+    </w:p>
+    <w:p>
+      <w:r>
+        <w:t xml:space="preserve">Die Resultate sind auch nochmal in der </w:t>
+      </w:r>
+      <w:hyperlink r:id="rId36" w:anchor="performance" w:history="1">
+        <w:r>
+          <w:rPr>
+            <w:rStyle w:val="Hyperlink"/>
+          </w:rPr>
+          <w:t>README</w:t>
+        </w:r>
+      </w:hyperlink>
+      <w:r>
+        <w:t xml:space="preserve"> auf GitHub zu finden</w:t>
+      </w:r>
+      <w:r>
+        <w:t>.</w:t>
+      </w:r>
+    </w:p>
+    <w:p>
+      <w:r>
+        <w:lastRenderedPageBreak/>
+        <w:t xml:space="preserve">Weiterhin gibt es weitreichende Möglichkeiten, um die Performanz der einzelnen Engines zu steigern. Vor allem bei MariaDB Columnstore lassen sich zahlreiche Parameter optimieren, um die </w:t>
+      </w:r>
+      <w:hyperlink r:id="rId37" w:history="1">
+        <w:r>
+          <w:rPr>
+            <w:rStyle w:val="Hyperlink"/>
+          </w:rPr>
+          <w:t>Performanz zu steigern</w:t>
+        </w:r>
+      </w:hyperlink>
+      <w:r>
+        <w:t xml:space="preserve">. Auch bei InnoDB könnte man mit dem Einsatz von Indizes die Performanz in bestimmten Fällen steigern. Auch MonetDB bietet </w:t>
+      </w:r>
+      <w:hyperlink r:id="rId38" w:history="1">
+        <w:r>
+          <w:rPr>
+            <w:rStyle w:val="Hyperlink"/>
+          </w:rPr>
+          <w:t>viele Möglichkeiten</w:t>
+        </w:r>
+      </w:hyperlink>
+      <w:r>
+        <w:t>, um das System besser auf bestimmte Bedingungen einzustellen, kommt aber schon out-of-</w:t>
+      </w:r>
+      <w:proofErr w:type="spellStart"/>
+      <w:r>
+        <w:t>the</w:t>
+      </w:r>
+      <w:proofErr w:type="spellEnd"/>
+      <w:r>
+        <w:t>-box mit zahlreichen Optimierungen auch zur Laufzeit daher.</w:t>
+      </w:r>
     </w:p>
     <w:p/>
     <w:p>
       <w:pPr>
         <w:pStyle w:val="berschrift1"/>
-        <w:jc w:val="left"/>
-      </w:pPr>
+      </w:pPr>
+      <w:bookmarkStart w:id="19" w:name="_Toc64569886"/>
       <w:r>
         <w:lastRenderedPageBreak/>
-        <w:tab/>
-      </w:r>
-      <w:bookmarkStart w:id="17" w:name="_Toc64565318"/>
-      <w:r>
-        <w:t>Resultate</w:t>
-      </w:r>
-      <w:bookmarkEnd w:id="17"/>
+        <w:t>Fazit und Auswertung</w:t>
+      </w:r>
+      <w:bookmarkEnd w:id="19"/>
+    </w:p>
+    <w:p>
+      <w:r>
+        <w:t xml:space="preserve">Für eine abschließende Bewertung ist wichtig festzuhalten, dass es sich bei diesem Vergleich um ein sehr spezifisches und wahrscheinlich unrealistisches Szenario handelt. Nicht nur handelt es sich beim Datensatz von 2.7GB um eine </w:t>
+      </w:r>
+      <w:r>
+        <w:t>winzige</w:t>
+      </w:r>
+      <w:r>
+        <w:t xml:space="preserve"> Datenmenge</w:t>
+      </w:r>
+      <w:r>
+        <w:t xml:space="preserve"> im Vergleich zu den üblichen Terabyte in Big Data Anwendungen</w:t>
+      </w:r>
+      <w:r>
+        <w:t xml:space="preserve">, sondern lässt auch die eingesetzte Hardware in der virtuellen Maschine kein Datenbank-Administratoren-Herz höherschlagen. Nichtsdestotrotz wurden durch diese Vergleichsarbeit deutliche Tendenzen klar, nämlich die Überlegenheit von spaltenorientierten Datenbanken bei Aggregationsabfragen und die Überlegenheit von </w:t>
+      </w:r>
+      <w:r>
+        <w:t xml:space="preserve">zeilenorientierten Datenbanken bei einfachen Reads über die komplette Zeile. Wie im Abschnitt </w:t>
+      </w:r>
+      <w:r>
+        <w:fldChar w:fldCharType="begin"/>
+      </w:r>
+      <w:r>
+        <w:instrText xml:space="preserve"> REF _Ref64567598 \r \h </w:instrText>
+      </w:r>
+      <w:r>
+        <w:fldChar w:fldCharType="separate"/>
+      </w:r>
+      <w:r>
+        <w:t>1.2</w:t>
+      </w:r>
+      <w:r>
+        <w:fldChar w:fldCharType="end"/>
+      </w:r>
+      <w:r>
+        <w:t xml:space="preserve"> </w:t>
+      </w:r>
+      <w:r>
+        <w:fldChar w:fldCharType="begin"/>
+      </w:r>
+      <w:r>
+        <w:instrText xml:space="preserve"> REF _Ref64567600 \h </w:instrText>
+      </w:r>
+      <w:r>
+        <w:fldChar w:fldCharType="separate"/>
+      </w:r>
+      <w:r>
+        <w:t>OLTP vs</w:t>
+      </w:r>
+      <w:r>
+        <w:t>.</w:t>
+      </w:r>
+      <w:r>
+        <w:t xml:space="preserve"> OLAP</w:t>
+      </w:r>
+      <w:r>
+        <w:fldChar w:fldCharType="end"/>
+      </w:r>
+      <w:r>
+        <w:t xml:space="preserve"> erwähnt wurde, sind spaltenorientierte Datenbanken auch oft als Erweiterung von zeilenbasierten (OLTP) Datenbanken gedacht. Das reguläre Geschäft wird mittels OLTP abgewickelt und das Big Data/Reporting/Data Mining Geschäft über OLAP. </w:t>
+      </w:r>
+    </w:p>
+    <w:p>
+      <w:r>
+        <w:t>Insgesamt</w:t>
+      </w:r>
+      <w:r>
+        <w:t xml:space="preserve"> </w:t>
+      </w:r>
+      <w:r>
+        <w:t>jedoch</w:t>
+      </w:r>
+      <w:r>
+        <w:t xml:space="preserve"> steht MonetDB in diesem Szenario als deutlicher Gewinner da mit einer drastisch kürzeren Query Time</w:t>
+      </w:r>
+      <w:r>
+        <w:t xml:space="preserve"> als die anderen beiden DB</w:t>
+      </w:r>
+      <w:r>
+        <w:t>, eine</w:t>
+      </w:r>
+      <w:r>
+        <w:t>r</w:t>
+      </w:r>
+      <w:r>
+        <w:t xml:space="preserve"> akzeptablen Import</w:t>
+      </w:r>
+      <w:r>
+        <w:t>geschwindigkeit</w:t>
+      </w:r>
+      <w:r>
+        <w:t xml:space="preserve"> und einer </w:t>
+      </w:r>
+      <w:r>
+        <w:t>größeren</w:t>
+      </w:r>
+      <w:r>
+        <w:t xml:space="preserve"> Flexibilität in der Gestaltung von Abfragen </w:t>
+      </w:r>
+      <w:r>
+        <w:t>als bei ColumnStore</w:t>
+      </w:r>
+      <w:r>
+        <w:t>.</w:t>
+      </w:r>
+      <w:r>
+        <w:t xml:space="preserve"> ColumnStore erfreut sich allerdings deutlich größerer Beliebtheit in der Community. </w:t>
+      </w:r>
+      <w:r>
+        <w:t>Guter Community-Support ist bei Open Source Projekten essenziell, was wohl ein großer Grund für die größere Beliebtheit von ColumnStore ist, wenn auch MonetDB in technischer Hinsicht vielleicht das performantere System ist.</w:t>
+      </w:r>
+    </w:p>
+    <w:p>
+      <w:r>
+        <w:t xml:space="preserve">Letztlich stellt sich </w:t>
+      </w:r>
+      <w:r>
+        <w:t>dennoch</w:t>
+      </w:r>
+      <w:r>
+        <w:t xml:space="preserve"> die Frage, warum MonetDB nicht bekannter ist. Laut dieser</w:t>
+      </w:r>
+      <w:r>
+        <w:rPr>
+          <w:rStyle w:val="Funotenzeichen"/>
+        </w:rPr>
+        <w:footnoteReference w:id="10"/>
+      </w:r>
+      <w:r>
+        <w:t xml:space="preserve"> Quelle steht MonetDB nur auf Platz 120 aller DBMS sowie auf Platz 60 aller relationalen DBMS, während MariaDB auf Platz 12 und 8 respektive steht. Auch nach extensiver Internet-Recherche habe ich kaum Erfahrungsberichte aus dem Produktiv-Einsatz von MonetDB gefunden. Wie die offizielle Website allerdings beschreibt, handelt es sich bei MonetDB um ein DBMS, das primär in </w:t>
+      </w:r>
+      <w:r>
+        <w:t>Forschungsprojekten zum Einsatz kommt.</w:t>
+      </w:r>
+      <w:r>
+        <w:rPr>
+          <w:rStyle w:val="Funotenzeichen"/>
+        </w:rPr>
+        <w:footnoteReference w:id="11"/>
+      </w:r>
+      <w:r>
+        <w:t xml:space="preserve"> Dennoch weist die jüngste Entwicklung in den </w:t>
+      </w:r>
+      <w:r>
+        <w:lastRenderedPageBreak/>
+        <w:t>letzten Jahren darauf hin, dass MonetDB auch im kommerziellen Sektor zunehmend an Bedeutung gewinnen könnte.</w:t>
+      </w:r>
+    </w:p>
+    <w:p>
+      <w:r>
+        <w:t xml:space="preserve">Schließlich lohnt sich noch der Blick auf einen ähnlichen Vergleichsversuch von </w:t>
+      </w:r>
+      <w:hyperlink r:id="rId39" w:history="1">
+        <w:r>
+          <w:rPr>
+            <w:rStyle w:val="Hyperlink"/>
+          </w:rPr>
+          <w:t>ReportServer</w:t>
+        </w:r>
+      </w:hyperlink>
+      <w:r>
+        <w:t xml:space="preserve"> bei dem ebenfalls die Performanz dieser drei Datenbank-Engines in verschiedenen Szenarien untersucht wurde. Bei dieser Untersuchung kam es zu ähnlichen Ergebnissen, wenn es auch ein paar wenige Szenarien gab, in denen ColumnStore MonetDB überlegen war. Die Zukunft beider Open-Source-Projekte sollte also weiterhin mit Spannung beobachtet werden und der Einsatz verschiedener DB-Engines im Einzelfall abgewägt werden, auch wenn sich schon jetzt im Vergleich zu zeilenbasierten </w:t>
+      </w:r>
+      <w:r>
+        <w:t>Engines</w:t>
+      </w:r>
+      <w:r>
+        <w:t xml:space="preserve"> signifikante Resultate erreichen lassen.</w:t>
+      </w:r>
+      <w:r>
+        <w:t xml:space="preserve"> Andere interessante spaltenbasierte Speicher wie Clickhouse, </w:t>
+      </w:r>
+      <w:r>
+        <w:t xml:space="preserve">Apache </w:t>
+      </w:r>
+      <w:r>
+        <w:t>Spark usw. sollten natürlich auch Beachtung erhalten.</w:t>
+      </w:r>
     </w:p>
     <w:p/>
-    <w:p>
-      <w:pPr>
-        <w:pStyle w:val="berschrift1"/>
-        <w:jc w:val="left"/>
-        <w:sectPr>
-          <w:headerReference w:type="default" r:id="rId34"/>
-          <w:type w:val="oddPage"/>
-          <w:pgSz w:w="11906" w:h="16838" w:code="9"/>
-          <w:pgMar w:top="1418" w:right="1418" w:bottom="1134" w:left="851" w:header="709" w:footer="709" w:gutter="284"/>
-          <w:cols w:space="708"/>
-          <w:titlePg/>
-          <w:docGrid w:linePitch="360"/>
-        </w:sectPr>
-      </w:pPr>
-      <w:bookmarkStart w:id="18" w:name="_Toc64565319"/>
-      <w:r>
-        <w:lastRenderedPageBreak/>
-        <w:t>Fazit und Auswertung</w:t>
-      </w:r>
-      <w:bookmarkEnd w:id="18"/>
-    </w:p>
-    <w:p>
-      <w:pPr>
-        <w:ind w:firstLine="0"/>
-      </w:pPr>
-    </w:p>
     <w:sectPr>
-      <w:headerReference w:type="default" r:id="rId35"/>
+      <w:headerReference w:type="default" r:id="rId40"/>
       <w:type w:val="oddPage"/>
       <w:pgSz w:w="11906" w:h="16838" w:code="9"/>
       <w:pgMar w:top="1418" w:right="1418" w:bottom="1134" w:left="851" w:header="709" w:footer="709" w:gutter="284"/>
@@ -3346,6 +3398,44 @@
       </w:r>
       <w:r>
         <w:t>https://mariadb.com/kb/en/mariadb-columnstore/</w:t>
+      </w:r>
+    </w:p>
+  </w:footnote>
+  <w:footnote w:id="10">
+    <w:p>
+      <w:pPr>
+        <w:pStyle w:val="Funotentext"/>
+      </w:pPr>
+      <w:r>
+        <w:rPr>
+          <w:rStyle w:val="Funotenzeichen"/>
+        </w:rPr>
+        <w:footnoteRef/>
+      </w:r>
+      <w:r>
+        <w:t xml:space="preserve"> </w:t>
+      </w:r>
+      <w:r>
+        <w:t>https://db-engines.com/en/system/MariaDB%3bMonetDB</w:t>
+      </w:r>
+    </w:p>
+  </w:footnote>
+  <w:footnote w:id="11">
+    <w:p>
+      <w:pPr>
+        <w:pStyle w:val="Funotentext"/>
+      </w:pPr>
+      <w:r>
+        <w:rPr>
+          <w:rStyle w:val="Funotenzeichen"/>
+        </w:rPr>
+        <w:footnoteRef/>
+      </w:r>
+      <w:r>
+        <w:t xml:space="preserve"> </w:t>
+      </w:r>
+      <w:r>
+        <w:t>https://www.monetdb.org/AboutUs</w:t>
       </w:r>
     </w:p>
   </w:footnote>
@@ -3471,124 +3561,6 @@
 </file>
 
 <file path=word/header5.xml><?xml version="1.0" encoding="utf-8"?>
-<w:hdr xmlns:wpc="http://schemas.microsoft.com/office/word/2010/wordprocessingCanvas" xmlns:cx="http://schemas.microsoft.com/office/drawing/2014/chartex" xmlns:cx1="http://schemas.microsoft.com/office/drawing/2015/9/8/chartex" xmlns:cx2="http://schemas.microsoft.com/office/drawing/2015/10/21/chartex" xmlns:cx3="http://schemas.microsoft.com/office/drawing/2016/5/9/chartex" xmlns:cx4="http://schemas.microsoft.com/office/drawing/2016/5/10/chartex" xmlns:cx5="http://schemas.microsoft.com/office/drawing/2016/5/11/chartex" xmlns:cx6="http://schemas.microsoft.com/office/drawing/2016/5/12/chartex" xmlns:cx7="http://schemas.microsoft.com/office/drawing/2016/5/13/chartex" xmlns:cx8="http://schemas.microsoft.com/office/drawing/2016/5/14/chartex" xmlns:mc="http://schemas.openxmlformats.org/markup-compatibility/2006" xmlns:aink="http://schemas.microsoft.com/office/drawing/2016/ink" xmlns:am3d="http://schemas.microsoft.com/office/drawing/2017/model3d" xmlns:o="urn:schemas-microsoft-com:office:office" xmlns:r="http://schemas.openxmlformats.org/officeDocument/2006/relationships" xmlns:m="http://schemas.openxmlformats.org/officeDocument/2006/math" xmlns:v="urn:schemas-microsoft-com:vml" xmlns:wp14="http://schemas.microsoft.com/office/word/2010/wordprocessingDrawing" xmlns:wp="http://schemas.openxmlformats.org/drawingml/2006/wordprocessingDrawing" xmlns:w10="urn:schemas-microsoft-com:office:word" xmlns:w="http://schemas.openxmlformats.org/wordprocessingml/2006/main" xmlns:w14="http://schemas.microsoft.com/office/word/2010/wordml" xmlns:w15="http://schemas.microsoft.com/office/word/2012/wordml" xmlns:w16cex="http://schemas.microsoft.com/office/word/2018/wordml/cex" xmlns:w16cid="http://schemas.microsoft.com/office/word/2016/wordml/cid" xmlns:w16="http://schemas.microsoft.com/office/word/2018/wordml" xmlns:w16se="http://schemas.microsoft.com/office/word/2015/wordml/symex" xmlns:wpg="http://schemas.microsoft.com/office/word/2010/wordprocessingGroup" xmlns:wpi="http://schemas.microsoft.com/office/word/2010/wordprocessingInk" xmlns:wne="http://schemas.microsoft.com/office/word/2006/wordml" xmlns:wps="http://schemas.microsoft.com/office/word/2010/wordprocessingShape" mc:Ignorable="w14 w15 w16se w16cid w16 w16cex wp14">
-  <w:p>
-    <w:pPr>
-      <w:pStyle w:val="Kopfzeile"/>
-    </w:pPr>
-    <w:r>
-      <w:rPr>
-        <w:noProof/>
-        <w:lang w:eastAsia="de-DE" w:bidi="ar-SA"/>
-      </w:rPr>
-      <w:pict w14:anchorId="318359BA">
-        <v:shapetype id="_x0000_t202" coordsize="21600,21600" o:spt="202" path="m,l,21600r21600,l21600,xe">
-          <v:stroke joinstyle="miter"/>
-          <v:path gradientshapeok="t" o:connecttype="rect"/>
-        </v:shapetype>
-        <v:shape id="Text Box 60" o:spid="_x0000_s2061" type="#_x0000_t202" style="position:absolute;left:0;text-align:left;margin-left:5432pt;margin-top:0;width:70.8pt;height:13.45pt;z-index:251664896;visibility:visible;mso-width-percent:1000;mso-position-horizontal-relative:page;mso-position-vertical-relative:page;mso-width-percent:1000;mso-width-relative:right-margin-area;v-text-anchor:middle" o:gfxdata="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" o:allowincell="f" fillcolor="#c0504d" stroked="f">
-          <v:textbox inset=",0,,0">
-            <w:txbxContent>
-              <w:p>
-                <w:pPr>
-                  <w:rPr>
-                    <w:color w:val="FFFFFF"/>
-                  </w:rPr>
-                </w:pPr>
-                <w:r>
-                  <w:fldChar w:fldCharType="begin"/>
-                </w:r>
-                <w:r>
-                  <w:instrText xml:space="preserve"> PAGE   \* MERGEFORMAT </w:instrText>
-                </w:r>
-                <w:r>
-                  <w:fldChar w:fldCharType="separate"/>
-                </w:r>
-                <w:r>
-                  <w:rPr>
-                    <w:noProof/>
-                    <w:color w:val="FFFFFF"/>
-                  </w:rPr>
-                  <w:t>XI</w:t>
-                </w:r>
-                <w:r>
-                  <w:rPr>
-                    <w:noProof/>
-                    <w:color w:val="FFFFFF"/>
-                  </w:rPr>
-                  <w:fldChar w:fldCharType="end"/>
-                </w:r>
-              </w:p>
-            </w:txbxContent>
-          </v:textbox>
-          <w10:wrap anchorx="page" anchory="page"/>
-        </v:shape>
-      </w:pict>
-    </w:r>
-  </w:p>
-</w:hdr>
-</file>
-
-<file path=word/header6.xml><?xml version="1.0" encoding="utf-8"?>
-<w:hdr xmlns:wpc="http://schemas.microsoft.com/office/word/2010/wordprocessingCanvas" xmlns:cx="http://schemas.microsoft.com/office/drawing/2014/chartex" xmlns:cx1="http://schemas.microsoft.com/office/drawing/2015/9/8/chartex" xmlns:cx2="http://schemas.microsoft.com/office/drawing/2015/10/21/chartex" xmlns:cx3="http://schemas.microsoft.com/office/drawing/2016/5/9/chartex" xmlns:cx4="http://schemas.microsoft.com/office/drawing/2016/5/10/chartex" xmlns:cx5="http://schemas.microsoft.com/office/drawing/2016/5/11/chartex" xmlns:cx6="http://schemas.microsoft.com/office/drawing/2016/5/12/chartex" xmlns:cx7="http://schemas.microsoft.com/office/drawing/2016/5/13/chartex" xmlns:cx8="http://schemas.microsoft.com/office/drawing/2016/5/14/chartex" xmlns:mc="http://schemas.openxmlformats.org/markup-compatibility/2006" xmlns:aink="http://schemas.microsoft.com/office/drawing/2016/ink" xmlns:am3d="http://schemas.microsoft.com/office/drawing/2017/model3d" xmlns:o="urn:schemas-microsoft-com:office:office" xmlns:r="http://schemas.openxmlformats.org/officeDocument/2006/relationships" xmlns:m="http://schemas.openxmlformats.org/officeDocument/2006/math" xmlns:v="urn:schemas-microsoft-com:vml" xmlns:wp14="http://schemas.microsoft.com/office/word/2010/wordprocessingDrawing" xmlns:wp="http://schemas.openxmlformats.org/drawingml/2006/wordprocessingDrawing" xmlns:w10="urn:schemas-microsoft-com:office:word" xmlns:w="http://schemas.openxmlformats.org/wordprocessingml/2006/main" xmlns:w14="http://schemas.microsoft.com/office/word/2010/wordml" xmlns:w15="http://schemas.microsoft.com/office/word/2012/wordml" xmlns:w16cex="http://schemas.microsoft.com/office/word/2018/wordml/cex" xmlns:w16cid="http://schemas.microsoft.com/office/word/2016/wordml/cid" xmlns:w16="http://schemas.microsoft.com/office/word/2018/wordml" xmlns:w16se="http://schemas.microsoft.com/office/word/2015/wordml/symex" xmlns:wpg="http://schemas.microsoft.com/office/word/2010/wordprocessingGroup" xmlns:wpi="http://schemas.microsoft.com/office/word/2010/wordprocessingInk" xmlns:wne="http://schemas.microsoft.com/office/word/2006/wordml" xmlns:wps="http://schemas.microsoft.com/office/word/2010/wordprocessingShape" mc:Ignorable="w14 w15 w16se w16cid w16 w16cex wp14">
-  <w:p>
-    <w:pPr>
-      <w:pStyle w:val="Kopfzeile"/>
-    </w:pPr>
-    <w:r>
-      <w:rPr>
-        <w:noProof/>
-        <w:lang w:eastAsia="de-DE" w:bidi="ar-SA"/>
-      </w:rPr>
-      <w:pict w14:anchorId="3C2E0BF6">
-        <v:shapetype id="_x0000_t202" coordsize="21600,21600" o:spt="202" path="m,l,21600r21600,l21600,xe">
-          <v:stroke joinstyle="miter"/>
-          <v:path gradientshapeok="t" o:connecttype="rect"/>
-        </v:shapetype>
-        <v:shape id="Text Box 47" o:spid="_x0000_s2051" type="#_x0000_t202" style="position:absolute;left:0;text-align:left;margin-left:5432pt;margin-top:0;width:70.7pt;height:13.45pt;z-index:251660800;visibility:visible;mso-width-percent:1000;mso-position-horizontal-relative:page;mso-position-vertical-relative:page;mso-width-percent:1000;mso-width-relative:right-margin-area;v-text-anchor:middle" o:gfxdata="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" o:allowincell="f" fillcolor="#c0504d" stroked="f">
-          <v:textbox inset=",0,,0">
-            <w:txbxContent>
-              <w:p>
-                <w:pPr>
-                  <w:rPr>
-                    <w:color w:val="FFFFFF"/>
-                  </w:rPr>
-                </w:pPr>
-                <w:r>
-                  <w:fldChar w:fldCharType="begin"/>
-                </w:r>
-                <w:r>
-                  <w:instrText xml:space="preserve"> PAGE   \* MERGEFORMAT </w:instrText>
-                </w:r>
-                <w:r>
-                  <w:fldChar w:fldCharType="separate"/>
-                </w:r>
-                <w:r>
-                  <w:rPr>
-                    <w:noProof/>
-                    <w:color w:val="FFFFFF"/>
-                  </w:rPr>
-                  <w:t>XIX</w:t>
-                </w:r>
-                <w:r>
-                  <w:rPr>
-                    <w:noProof/>
-                    <w:color w:val="FFFFFF"/>
-                  </w:rPr>
-                  <w:fldChar w:fldCharType="end"/>
-                </w:r>
-              </w:p>
-            </w:txbxContent>
-          </v:textbox>
-          <w10:wrap anchorx="page" anchory="page"/>
-        </v:shape>
-      </w:pict>
-    </w:r>
-  </w:p>
-</w:hdr>
-</file>
-
-<file path=word/header7.xml><?xml version="1.0" encoding="utf-8"?>
 <w:hdr xmlns:wpc="http://schemas.microsoft.com/office/word/2010/wordprocessingCanvas" xmlns:cx="http://schemas.microsoft.com/office/drawing/2014/chartex" xmlns:cx1="http://schemas.microsoft.com/office/drawing/2015/9/8/chartex" xmlns:cx2="http://schemas.microsoft.com/office/drawing/2015/10/21/chartex" xmlns:cx3="http://schemas.microsoft.com/office/drawing/2016/5/9/chartex" xmlns:cx4="http://schemas.microsoft.com/office/drawing/2016/5/10/chartex" xmlns:cx5="http://schemas.microsoft.com/office/drawing/2016/5/11/chartex" xmlns:cx6="http://schemas.microsoft.com/office/drawing/2016/5/12/chartex" xmlns:cx7="http://schemas.microsoft.com/office/drawing/2016/5/13/chartex" xmlns:cx8="http://schemas.microsoft.com/office/drawing/2016/5/14/chartex" xmlns:mc="http://schemas.openxmlformats.org/markup-compatibility/2006" xmlns:aink="http://schemas.microsoft.com/office/drawing/2016/ink" xmlns:am3d="http://schemas.microsoft.com/office/drawing/2017/model3d" xmlns:o="urn:schemas-microsoft-com:office:office" xmlns:r="http://schemas.openxmlformats.org/officeDocument/2006/relationships" xmlns:m="http://schemas.openxmlformats.org/officeDocument/2006/math" xmlns:v="urn:schemas-microsoft-com:vml" xmlns:wp14="http://schemas.microsoft.com/office/word/2010/wordprocessingDrawing" xmlns:wp="http://schemas.openxmlformats.org/drawingml/2006/wordprocessingDrawing" xmlns:w10="urn:schemas-microsoft-com:office:word" xmlns:w="http://schemas.openxmlformats.org/wordprocessingml/2006/main" xmlns:w14="http://schemas.microsoft.com/office/word/2010/wordml" xmlns:w15="http://schemas.microsoft.com/office/word/2012/wordml" xmlns:w16cex="http://schemas.microsoft.com/office/word/2018/wordml/cex" xmlns:w16cid="http://schemas.microsoft.com/office/word/2016/wordml/cid" xmlns:w16="http://schemas.microsoft.com/office/word/2018/wordml" xmlns:w16se="http://schemas.microsoft.com/office/word/2015/wordml/symex" xmlns:wpg="http://schemas.microsoft.com/office/word/2010/wordprocessingGroup" xmlns:wpi="http://schemas.microsoft.com/office/word/2010/wordprocessingInk" xmlns:wne="http://schemas.microsoft.com/office/word/2006/wordml" xmlns:wps="http://schemas.microsoft.com/office/word/2010/wordprocessingShape" mc:Ignorable="w14 w15 w16se w16cid w16 w16cex wp14">
   <w:p>
     <w:pPr>
@@ -12055,7 +12027,7 @@
     <w:charset w:val="00"/>
     <w:family w:val="roman"/>
     <w:pitch w:val="variable"/>
-    <w:sig w:usb0="E0002EFF" w:usb1="C000785B" w:usb2="00000009" w:usb3="00000000" w:csb0="000001FF" w:csb1="00000000"/>
+    <w:sig w:usb0="E0002AFF" w:usb1="C0007843" w:usb2="00000009" w:usb3="00000000" w:csb0="000001FF" w:csb1="00000000"/>
   </w:font>
   <w:font w:name="StarSymbol">
     <w:altName w:val="Arial Unicode MS"/>
@@ -12117,21 +12089,21 @@
     <w:charset w:val="00"/>
     <w:family w:val="swiss"/>
     <w:pitch w:val="variable"/>
-    <w:sig w:usb0="E0002EFF" w:usb1="C000785B" w:usb2="00000009" w:usb3="00000000" w:csb0="000001FF" w:csb1="00000000"/>
+    <w:sig w:usb0="E0002AFF" w:usb1="C0007843" w:usb2="00000009" w:usb3="00000000" w:csb0="000001FF" w:csb1="00000000"/>
   </w:font>
   <w:font w:name="Calibri">
     <w:panose1 w:val="020F0502020204030204"/>
     <w:charset w:val="00"/>
     <w:family w:val="swiss"/>
     <w:pitch w:val="variable"/>
-    <w:sig w:usb0="E4002EFF" w:usb1="C000247B" w:usb2="00000009" w:usb3="00000000" w:csb0="000001FF" w:csb1="00000000"/>
+    <w:sig w:usb0="E00002FF" w:usb1="4000ACFF" w:usb2="00000001" w:usb3="00000000" w:csb0="0000019F" w:csb1="00000000"/>
   </w:font>
   <w:font w:name="Calibri Light">
     <w:panose1 w:val="020F0302020204030204"/>
     <w:charset w:val="00"/>
     <w:family w:val="swiss"/>
     <w:pitch w:val="variable"/>
-    <w:sig w:usb0="E4002EFF" w:usb1="C000247B" w:usb2="00000009" w:usb3="00000000" w:csb0="000001FF" w:csb1="00000000"/>
+    <w:sig w:usb0="A00002EF" w:usb1="4000207B" w:usb2="00000000" w:usb3="00000000" w:csb0="0000009F" w:csb1="00000000"/>
   </w:font>
 </w:fonts>
 </file>
@@ -12158,12 +12130,12 @@
     <w:rsid w:val="001719F1"/>
     <w:rsid w:val="002856C2"/>
     <w:rsid w:val="00364C4C"/>
-    <w:rsid w:val="004216C7"/>
     <w:rsid w:val="00436418"/>
     <w:rsid w:val="005B7BC1"/>
     <w:rsid w:val="007A4091"/>
     <w:rsid w:val="00A65BE5"/>
     <w:rsid w:val="00A86DBC"/>
+    <w:rsid w:val="00B941E0"/>
     <w:rsid w:val="00D27E4B"/>
     <w:rsid w:val="00D477EB"/>
   </w:rsids>

</xml_diff>

<commit_message>
Final fixes and polish
</commit_message>
<xml_diff>
--- a/MonetDB vs InnoDB vs Columnstore.docx
+++ b/MonetDB vs InnoDB vs Columnstore.docx
@@ -103,6 +103,7 @@
             <w:dataBinding w:prefixMappings="xmlns:ns0='http://purl.org/dc/elements/1.1/' xmlns:ns1='http://schemas.openxmlformats.org/package/2006/metadata/core-properties' " w:xpath="/ns1:coreProperties[1]/ns0:title[1]" w:storeItemID="{6C3C8BC8-F283-45AE-878A-BAB7291924A1}"/>
             <w:text/>
           </w:sdtPr>
+          <w:sdtEndPr/>
           <w:sdtContent>
             <w:tc>
               <w:tcPr>
@@ -210,6 +211,7 @@
               <w:dataBinding w:prefixMappings="xmlns:ns0='http://purl.org/dc/elements/1.1/' xmlns:ns1='http://schemas.openxmlformats.org/package/2006/metadata/core-properties' " w:xpath="/ns1:coreProperties[1]/ns0:creator[1]" w:storeItemID="{6C3C8BC8-F283-45AE-878A-BAB7291924A1}"/>
               <w:text/>
             </w:sdtPr>
+            <w:sdtEndPr/>
             <w:sdtContent>
               <w:p>
                 <w:pPr>
@@ -1569,15 +1571,7 @@
         <w:t xml:space="preserve">) </w:t>
       </w:r>
       <w:r>
-        <w:t xml:space="preserve">ist durch große Datenbanktransaktionen gekennzeichnet, die Einfügungen, Aktualisierungen oder Löschungen vornehmen. Datenbanken vom Typ OLTP sind auf die </w:t>
-      </w:r>
-      <w:proofErr w:type="spellStart"/>
-      <w:r>
-        <w:t>schnelle</w:t>
-      </w:r>
-      <w:proofErr w:type="spellEnd"/>
-      <w:r>
-        <w:t xml:space="preserve"> Verarbeitung von Abfragen und die Wahrung der Datenintegrität spezialisiert, während auf sie in verschiedenen Umgebungen zugegriffen wird. Ihre Effektivität wird an der Anzahl der Transaktionen pro Sekunde (tps) gemessen. Es ist üblich, dass die Tabellen mit Eltern-Kind-Beziehungen (nach der Implementierung der Normalisierungsform) redundante Daten in einer Tabelle reduzieren.</w:t>
+        <w:t>ist durch große Datenbanktransaktionen gekennzeichnet, die Einfügungen, Aktualisierungen oder Löschungen vornehmen. Datenbanken vom Typ OLTP sind auf die schnelle Verarbeitung von Abfragen und die Wahrung der Datenintegrität spezialisiert, während auf sie in verschiedenen Umgebungen zugegriffen wird. Ihre Effektivität wird an der Anzahl der Transaktionen pro Sekunde (tps) gemessen. Es ist üblich, dass die Tabellen mit Eltern-Kind-Beziehungen (nach der Implementierung der Normalisierungsform) redundante Daten in einer Tabelle reduzieren.</w:t>
       </w:r>
     </w:p>
     <w:p>
@@ -1618,10 +1612,7 @@
       </w:r>
       <w:proofErr w:type="gramStart"/>
       <w:r>
-        <w:t>Processing</w:t>
-      </w:r>
-      <w:r>
-        <w:t xml:space="preserve"> </w:t>
+        <w:t xml:space="preserve">Processing </w:t>
       </w:r>
       <w:r>
         <w:t>)</w:t>
@@ -2224,25 +2215,7 @@
           <w:color w:val="auto"/>
           <w:u w:val="none"/>
         </w:rPr>
-        <w:t xml:space="preserve">Als Hardware </w:t>
-      </w:r>
-      <w:proofErr w:type="spellStart"/>
-      <w:r>
-        <w:rPr>
-          <w:rStyle w:val="Hyperlink"/>
-          <w:color w:val="auto"/>
-          <w:u w:val="none"/>
-        </w:rPr>
-        <w:t>Requirements</w:t>
-      </w:r>
-      <w:proofErr w:type="spellEnd"/>
-      <w:r>
-        <w:rPr>
-          <w:rStyle w:val="Hyperlink"/>
-          <w:color w:val="auto"/>
-          <w:u w:val="none"/>
-        </w:rPr>
-        <w:t xml:space="preserve"> sollten 2 Kerne der CPU, 8 GB RAM und 20GB fester Plattenspeicher reichen.</w:t>
+        <w:t>Als Hardware Requirements sollten 2 Kerne der CPU, 8 GB RAM und 20GB fester Plattenspeicher reichen.</w:t>
       </w:r>
     </w:p>
     <w:p>
@@ -2297,15 +2270,7 @@
         </w:numPr>
       </w:pPr>
       <w:r>
-        <w:t xml:space="preserve">Auf CentOS als </w:t>
-      </w:r>
-      <w:proofErr w:type="spellStart"/>
-      <w:r>
-        <w:t>user</w:t>
-      </w:r>
-      <w:proofErr w:type="spellEnd"/>
-      <w:r>
-        <w:t xml:space="preserve"> root einloggen (eventuell vorher System neustarten und auf ‚Nicht dieser User?‘ klicken)</w:t>
+        <w:t>Auf CentOS als user root einloggen (eventuell vorher System neustarten und auf ‚Nicht dieser User?‘ klicken)</w:t>
       </w:r>
     </w:p>
     <w:p>
@@ -2324,37 +2289,11 @@
           <w:rPr>
             <w:rStyle w:val="Hyperlink"/>
           </w:rPr>
-          <w:t>Ka</w:t>
-        </w:r>
-        <w:r>
-          <w:rPr>
-            <w:rStyle w:val="Hyperlink"/>
-          </w:rPr>
-          <w:t>g</w:t>
-        </w:r>
-        <w:r>
-          <w:rPr>
-            <w:rStyle w:val="Hyperlink"/>
-          </w:rPr>
-          <w:t>g</w:t>
-        </w:r>
-        <w:r>
-          <w:rPr>
-            <w:rStyle w:val="Hyperlink"/>
-          </w:rPr>
-          <w:t>le</w:t>
+          <w:t>Kaggle</w:t>
         </w:r>
       </w:hyperlink>
       <w:r>
-        <w:t xml:space="preserve"> runterladen, </w:t>
-      </w:r>
-      <w:proofErr w:type="spellStart"/>
-      <w:r>
-        <w:t>entzippen</w:t>
-      </w:r>
-      <w:proofErr w:type="spellEnd"/>
-      <w:r>
-        <w:t xml:space="preserve"> und in den Home Folder legen</w:t>
+        <w:t xml:space="preserve"> runterladen, entzippen und in den Home Folder legen</w:t>
       </w:r>
     </w:p>
     <w:p>
@@ -2411,19 +2350,7 @@
           <w:rPr>
             <w:rStyle w:val="Hyperlink"/>
           </w:rPr>
-          <w:t>hi</w:t>
-        </w:r>
-        <w:r>
-          <w:rPr>
-            <w:rStyle w:val="Hyperlink"/>
-          </w:rPr>
-          <w:t>e</w:t>
-        </w:r>
-        <w:r>
-          <w:rPr>
-            <w:rStyle w:val="Hyperlink"/>
-          </w:rPr>
-          <w:t>r</w:t>
+          <w:t>hier</w:t>
         </w:r>
       </w:hyperlink>
       <w:r>
@@ -2438,21 +2365,8 @@
           <w:numId w:val="18"/>
         </w:numPr>
       </w:pPr>
-      <w:proofErr w:type="spellStart"/>
-      <w:r>
-        <w:t>yum</w:t>
-      </w:r>
-      <w:proofErr w:type="spellEnd"/>
-      <w:r>
-        <w:t xml:space="preserve"> </w:t>
-      </w:r>
-      <w:proofErr w:type="spellStart"/>
-      <w:r>
-        <w:t>install</w:t>
-      </w:r>
-      <w:proofErr w:type="spellEnd"/>
-      <w:r>
-        <w:t xml:space="preserve"> </w:t>
+      <w:r>
+        <w:t xml:space="preserve">yum install </w:t>
       </w:r>
       <w:hyperlink r:id="rId22" w:history="1">
         <w:r>
@@ -2471,21 +2385,8 @@
           <w:numId w:val="18"/>
         </w:numPr>
       </w:pPr>
-      <w:proofErr w:type="spellStart"/>
-      <w:r>
-        <w:t>yum</w:t>
-      </w:r>
-      <w:proofErr w:type="spellEnd"/>
-      <w:r>
-        <w:t xml:space="preserve"> </w:t>
-      </w:r>
-      <w:proofErr w:type="spellStart"/>
-      <w:r>
-        <w:t>install</w:t>
-      </w:r>
-      <w:proofErr w:type="spellEnd"/>
-      <w:r>
-        <w:t xml:space="preserve"> MonetDB-SQL-server5 MonetDB-client</w:t>
+      <w:r>
+        <w:t>yum install MonetDB-SQL-server5 MonetDB-client</w:t>
       </w:r>
     </w:p>
     <w:p>
@@ -2509,15 +2410,7 @@
         </w:r>
       </w:hyperlink>
       <w:r>
-        <w:t xml:space="preserve"> mit STRG + A komplett markieren, mit STRG + C kopieren und anschließend im Terminal in CentOS auf einen Schlag ausführen (Das Passwort für MonetDB ist standardmäßig </w:t>
-      </w:r>
-      <w:proofErr w:type="spellStart"/>
-      <w:r>
-        <w:t>monetdb</w:t>
-      </w:r>
-      <w:proofErr w:type="spellEnd"/>
-      <w:r>
-        <w:t>)</w:t>
+        <w:t xml:space="preserve"> mit STRG + A komplett markieren, mit STRG + C kopieren und anschließend im Terminal in CentOS auf einen Schlag ausführen (Das Passwort für MonetDB ist standardmäßig monetdb)</w:t>
       </w:r>
       <w:bookmarkEnd w:id="15"/>
     </w:p>
@@ -2530,33 +2423,15 @@
         </w:numPr>
       </w:pPr>
       <w:r>
-        <w:t>Durch das Skript wurde der MonetDB Server (</w:t>
-      </w:r>
-      <w:proofErr w:type="spellStart"/>
-      <w:r>
-        <w:t>Daemon</w:t>
-      </w:r>
-      <w:proofErr w:type="spellEnd"/>
-      <w:r>
-        <w:t xml:space="preserve">) gestartet, sich mit dem Server verbunden, eine Datenbank angelegt, in der die Tabelle </w:t>
-      </w:r>
-      <w:proofErr w:type="spellStart"/>
-      <w:r>
-        <w:t>monetdb</w:t>
-      </w:r>
-      <w:proofErr w:type="spellEnd"/>
-      <w:r>
-        <w:t xml:space="preserve"> angelegt wird und anschließend die komplette CSV-Datei eingespeist. Danach ist MonetDB bereit für verschiedene </w:t>
+        <w:t xml:space="preserve">Durch das Skript wurde der MonetDB Server (Daemon) gestartet, sich mit dem Server verbunden, eine Datenbank angelegt, in der die Tabelle monetdb angelegt wird und anschließend die komplette CSV-Datei eingespeist. Danach ist MonetDB bereit für verschiedene </w:t>
       </w:r>
       <w:hyperlink r:id="rId24" w:history="1">
-        <w:proofErr w:type="spellStart"/>
         <w:r>
           <w:rPr>
             <w:rStyle w:val="Hyperlink"/>
           </w:rPr>
           <w:t>Queries</w:t>
         </w:r>
-        <w:proofErr w:type="spellEnd"/>
       </w:hyperlink>
       <w:r>
         <w:t>.</w:t>
@@ -2611,19 +2486,7 @@
           <w:rPr>
             <w:rStyle w:val="Hyperlink"/>
           </w:rPr>
-          <w:t>hi</w:t>
-        </w:r>
-        <w:r>
-          <w:rPr>
-            <w:rStyle w:val="Hyperlink"/>
-          </w:rPr>
-          <w:t>e</w:t>
-        </w:r>
-        <w:r>
-          <w:rPr>
-            <w:rStyle w:val="Hyperlink"/>
-          </w:rPr>
-          <w:t>r</w:t>
+          <w:t>hier</w:t>
         </w:r>
       </w:hyperlink>
       <w:r>
@@ -2832,97 +2695,123 @@
     </w:p>
     <w:p>
       <w:r>
-        <w:t xml:space="preserve">Grundsätzlich lassen sich alle drei DB-Engines, bzw. zwei DBMS, gleich bedienen. Sie alle können über den Terminal mit SQL angesprochen werden. Allerdings hat sich im Rahmen meiner Tests gezeigt, dass MonetDB deutlich flexibler in der Benutzung von SQL sowie deutlich performanter als MariaDB ColumnStore ist. Um die Engines untereinander zu vergleichen, hatte ich das Ziel, </w:t>
-      </w:r>
-      <w:r>
-        <w:t xml:space="preserve">Abfragen </w:t>
-      </w:r>
-      <w:r>
-        <w:t xml:space="preserve">mit zunehmender Komplexität zu stellen und die Performance anhand derer zu vergleichen. Doch leider stellte sich heraus, dass z.B. Subqueries wie WITH SOME_TABLE AS (SELECT COLUMN FROM TABLE) … oder IN (SELECT …) bei ColumnStore standardmäßig nicht möglich sind. Es gibt zwar </w:t>
-      </w:r>
-      <w:hyperlink r:id="rId33" w:anchor="operating-mode" w:history="1">
-        <w:r>
-          <w:rPr>
-            <w:rStyle w:val="Hyperlink"/>
-          </w:rPr>
-          <w:t>Konfigurationseinstellungen</w:t>
-        </w:r>
-      </w:hyperlink>
-      <w:r>
-        <w:t xml:space="preserve">, die man vornehmen kann, dass ColumnStore auch zeilenorientierte Abfragen versteht, allerdings </w:t>
-      </w:r>
-      <w:r>
-        <w:t xml:space="preserve">funktionierten diese Maßnahmen auch nach extensiver Recherche nicht auf meinem System, zu meinem Bedauern. Unter </w:t>
-      </w:r>
-      <w:hyperlink r:id="rId34" w:history="1">
-        <w:r>
-          <w:rPr>
-            <w:rStyle w:val="Hyperlink"/>
-          </w:rPr>
-          <w:t>queries.sql</w:t>
-        </w:r>
-      </w:hyperlink>
-      <w:r>
-        <w:t xml:space="preserve"> finden sich ein paar Versuche, komplexere Abfragen zu stellen, die allesamt allerdings nur unter MonetDB laufen.</w:t>
-      </w:r>
-      <w:r>
-        <w:t xml:space="preserve"> </w:t>
+        <w:t>Grundsätzlich lassen sich alle drei DB-Engines, bzw. zwei DBMS, gleich bedienen. Sie alle können über den Terminal mit SQL angesprochen werden. Allerdings hat sich im Rahmen meiner Tests gezeigt, dass MonetDB deutlich flexibler in der Benutzung von SQL sowie deutlich performanter als MariaDB ColumnStore ist.</w:t>
+      </w:r>
+      <w:r>
+        <w:t xml:space="preserve"> Bei keiner der in der README gezeigten Abfragen kam MonetDB über einen Wert von einer Sekunde und blieb auch bei den komplexeren Abfragen, die leider nicht bei allen Engines zum Einsatz kommen konnten (nachfolgend mehr dazu) im niedrigen einstelligen Sekundenbereich.</w:t>
       </w:r>
     </w:p>
     <w:p>
       <w:r>
-        <w:t xml:space="preserve">InnoDB versteht alles der komplexeren Abfragen, die ColumnStore nicht versteht, wurde aber aufgrund der langen Query Timings von 10m aufwärts pro Query nicht weiter geprüft. </w:t>
+        <w:t xml:space="preserve"> Um die Engines untereinander zu vergleichen, hatte ich das Ziel, </w:t>
+      </w:r>
+      <w:r>
+        <w:t xml:space="preserve">Abfragen </w:t>
+      </w:r>
+      <w:r>
+        <w:t xml:space="preserve">mit zunehmender Komplexität zu stellen und die Performance anhand derer zu vergleichen. Doch leider stellte sich heraus, dass z.B. Subqueries wie WITH SOME_TABLE AS (SELECT COLUMN FROM TABLE) … oder IN (SELECT …) bei ColumnStore standardmäßig nicht möglich sind. Es gibt zwar </w:t>
+      </w:r>
+      <w:hyperlink r:id="rId33" w:anchor="operating-mode" w:history="1">
+        <w:r>
+          <w:rPr>
+            <w:rStyle w:val="Hyperlink"/>
+          </w:rPr>
+          <w:t>Konfigurationseinstellungen</w:t>
+        </w:r>
+      </w:hyperlink>
+      <w:r>
+        <w:t xml:space="preserve">, die man vornehmen kann, dass ColumnStore auch zeilenorientierte Abfragen versteht, allerdings </w:t>
+      </w:r>
+      <w:r>
+        <w:t xml:space="preserve">funktionierten diese Maßnahmen auch nach extensiver Recherche nicht auf meinem System, zu meinem Bedauern. Unter </w:t>
+      </w:r>
+      <w:hyperlink r:id="rId34" w:history="1">
+        <w:r>
+          <w:rPr>
+            <w:rStyle w:val="Hyperlink"/>
+          </w:rPr>
+          <w:t>queries.sql</w:t>
+        </w:r>
+      </w:hyperlink>
+      <w:r>
+        <w:t xml:space="preserve"> finden sich ein paar Versuche, komplexere Abfragen zu stellen, die allesamt allerdings nur unter MonetDB laufen.</w:t>
+      </w:r>
+      <w:r>
+        <w:t xml:space="preserve"> </w:t>
       </w:r>
     </w:p>
     <w:p>
       <w:r>
-        <w:t xml:space="preserve">Auch erwähnenswert sind die Importverfahren der verschiedenen Storage Engines. Unter dem Abschnitt finden sich die Ergebnisse der verschiedenen Verfahren. Hier wird deutlich, dass die spaltenbasierten Speicher einen großen Vorteil hinsichtlich der Importgeschwindigkeit haben. Besonders ColumnStore punktet mit seinem </w:t>
-      </w:r>
-      <w:hyperlink r:id="rId35" w:anchor="cpimport" w:history="1">
-        <w:r>
-          <w:rPr>
-            <w:rStyle w:val="Hyperlink"/>
-          </w:rPr>
-          <w:t>cpimport</w:t>
-        </w:r>
-      </w:hyperlink>
-      <w:r>
-        <w:t xml:space="preserve"> Verfahren.</w:t>
+        <w:t xml:space="preserve">InnoDB versteht alles der komplexeren Abfragen, die ColumnStore nicht versteht, wurde aber aufgrund der langen Query Timings von 10m aufwärts pro Query nicht weiter geprüft. </w:t>
       </w:r>
     </w:p>
     <w:p>
       <w:r>
-        <w:t xml:space="preserve">Die Installation der beiden DBMS dauert ungefähr gleich lang, wenn man bei der Installation von ColumnStore die optionalen Schritte vor und nach der tatsächlichen Installation weglässt. Die Installation beider Systeme ist an sich relativ einfach, wird allerdings durch das vorherige Aufsetzen einer virtuellen Maschine mitsamt Betriebssystem erschwert. MonetDB punktet dabei </w:t>
-      </w:r>
-      <w:r>
-        <w:t xml:space="preserve">im Vergleich zu ColumnStore </w:t>
-      </w:r>
-      <w:r>
-        <w:t>nicht nur durch Performanz, sondern auch durch die Tatsache, dass es auf Windows läuft und somit keiner virtuellen Maschine bedarf.</w:t>
+        <w:t xml:space="preserve">Auch erwähnenswert sind die Importverfahren der verschiedenen Storage Engines. Unter dem Abschnitt finden sich die Ergebnisse der verschiedenen Verfahren. Hier wird deutlich, dass die spaltenbasierten Speicher einen großen Vorteil hinsichtlich der Importgeschwindigkeit haben. Besonders ColumnStore punktet mit seinem </w:t>
+      </w:r>
+      <w:hyperlink r:id="rId35" w:anchor="cpimport" w:history="1">
+        <w:r>
+          <w:rPr>
+            <w:rStyle w:val="Hyperlink"/>
+          </w:rPr>
+          <w:t>cpimport</w:t>
+        </w:r>
+      </w:hyperlink>
+      <w:r>
+        <w:t xml:space="preserve"> Verfahren.</w:t>
       </w:r>
     </w:p>
     <w:p>
       <w:r>
-        <w:t xml:space="preserve">Die Resultate sind auch nochmal in der </w:t>
-      </w:r>
-      <w:hyperlink r:id="rId36" w:anchor="performance" w:history="1">
-        <w:r>
-          <w:rPr>
-            <w:rStyle w:val="Hyperlink"/>
-          </w:rPr>
-          <w:t>README</w:t>
-        </w:r>
-      </w:hyperlink>
-      <w:r>
-        <w:t xml:space="preserve"> auf GitHub zu finden</w:t>
-      </w:r>
-      <w:r>
-        <w:t>.</w:t>
+        <w:t xml:space="preserve">Die Installation der beiden DBMS dauert ungefähr gleich lang, wenn man bei der Installation von ColumnStore die optionalen Schritte vor und nach der tatsächlichen Installation weglässt. </w:t>
+      </w:r>
+      <w:r>
+        <w:t xml:space="preserve">Allerdings weiß man das als Anfänger nicht unbedingt und findet sich auch sonst nicht sehr gut in dem undurchsichtigen Dschungel an Informationen auf der MariaDB Seite zurecht. Die MonetDB Seite ist zwar sehr spärlich, dafür kommt man aber schnell zu einem laufenden System. </w:t>
+      </w:r>
+      <w:r>
+        <w:t>Die Installation beider Systeme ist an sich relativ einfach, wird allerdings durch das vorherige Auf</w:t>
+      </w:r>
+      <w:r>
+        <w:lastRenderedPageBreak/>
+        <w:t xml:space="preserve">setzen einer virtuellen Maschine mitsamt Betriebssystem erschwert. MonetDB punktet dabei </w:t>
+      </w:r>
+      <w:r>
+        <w:t xml:space="preserve">im Vergleich zu ColumnStore </w:t>
+      </w:r>
+      <w:r>
+        <w:t>nicht nur durch</w:t>
+      </w:r>
+      <w:r>
+        <w:t xml:space="preserve"> die sagenhafte</w:t>
+      </w:r>
+      <w:r>
+        <w:t xml:space="preserve"> Performanz, sondern auch durch die Tatsache, dass es auf Windows läuft und somit keiner virtuellen Maschine bedarf.</w:t>
+      </w:r>
+      <w:r>
+        <w:t xml:space="preserve"> Es sollte auch erwähnt werden, dass es im Einsatz von MonetDB niemals zu irgendwelchen Komplikationen seitens der Software gekommen ist, während man bei ColumnStore öfters mal tüfteln und googeln musste.</w:t>
       </w:r>
     </w:p>
     <w:p>
       <w:r>
-        <w:lastRenderedPageBreak/>
+        <w:t xml:space="preserve">Die Resultate sind auch nochmal in der </w:t>
+      </w:r>
+      <w:hyperlink r:id="rId36" w:anchor="performance" w:history="1">
+        <w:r>
+          <w:rPr>
+            <w:rStyle w:val="Hyperlink"/>
+          </w:rPr>
+          <w:t>README</w:t>
+        </w:r>
+      </w:hyperlink>
+      <w:r>
+        <w:t xml:space="preserve"> auf GitHub zu finden</w:t>
+      </w:r>
+      <w:r>
+        <w:t>.</w:t>
+      </w:r>
+    </w:p>
+    <w:p>
+      <w:r>
         <w:t xml:space="preserve">Weiterhin gibt es weitreichende Möglichkeiten, um die Performanz der einzelnen Engines zu steigern. Vor allem bei MariaDB Columnstore lassen sich zahlreiche Parameter optimieren, um die </w:t>
       </w:r>
       <w:hyperlink r:id="rId37" w:history="1">
@@ -2945,18 +2834,9 @@
         </w:r>
       </w:hyperlink>
       <w:r>
-        <w:t>, um das System besser auf bestimmte Bedingungen einzustellen, kommt aber schon out-of-</w:t>
-      </w:r>
-      <w:proofErr w:type="spellStart"/>
-      <w:r>
-        <w:t>the</w:t>
-      </w:r>
-      <w:proofErr w:type="spellEnd"/>
-      <w:r>
-        <w:t>-box mit zahlreichen Optimierungen auch zur Laufzeit daher.</w:t>
+        <w:t>, um das System besser auf bestimmte Bedingungen einzustellen, kommt aber schon out-of-the-box mit zahlreichen Optimierungen auch zur Laufzeit daher.</w:t>
       </w:r>
     </w:p>
-    <w:p/>
     <w:p>
       <w:pPr>
         <w:pStyle w:val="berschrift1"/>
@@ -3038,10 +2918,7 @@
         <w:t xml:space="preserve"> </w:t>
       </w:r>
       <w:r>
-        <w:t>jedoch</w:t>
-      </w:r>
-      <w:r>
-        <w:t xml:space="preserve"> steht MonetDB in diesem Szenario als deutlicher Gewinner da mit einer drastisch kürzeren Query Time</w:t>
+        <w:t>jedoch steht MonetDB in diesem Szenario als deutlicher Gewinner da mit einer drastisch kürzeren Query Time</w:t>
       </w:r>
       <w:r>
         <w:t xml:space="preserve"> als die anderen beiden DB</w:t>
@@ -12027,7 +11904,7 @@
     <w:charset w:val="00"/>
     <w:family w:val="roman"/>
     <w:pitch w:val="variable"/>
-    <w:sig w:usb0="E0002AFF" w:usb1="C0007843" w:usb2="00000009" w:usb3="00000000" w:csb0="000001FF" w:csb1="00000000"/>
+    <w:sig w:usb0="E0002EFF" w:usb1="C000785B" w:usb2="00000009" w:usb3="00000000" w:csb0="000001FF" w:csb1="00000000"/>
   </w:font>
   <w:font w:name="StarSymbol">
     <w:altName w:val="Arial Unicode MS"/>
@@ -12089,21 +11966,21 @@
     <w:charset w:val="00"/>
     <w:family w:val="swiss"/>
     <w:pitch w:val="variable"/>
-    <w:sig w:usb0="E0002AFF" w:usb1="C0007843" w:usb2="00000009" w:usb3="00000000" w:csb0="000001FF" w:csb1="00000000"/>
+    <w:sig w:usb0="E0002EFF" w:usb1="C000785B" w:usb2="00000009" w:usb3="00000000" w:csb0="000001FF" w:csb1="00000000"/>
   </w:font>
   <w:font w:name="Calibri">
     <w:panose1 w:val="020F0502020204030204"/>
     <w:charset w:val="00"/>
     <w:family w:val="swiss"/>
     <w:pitch w:val="variable"/>
-    <w:sig w:usb0="E00002FF" w:usb1="4000ACFF" w:usb2="00000001" w:usb3="00000000" w:csb0="0000019F" w:csb1="00000000"/>
+    <w:sig w:usb0="E4002EFF" w:usb1="C000247B" w:usb2="00000009" w:usb3="00000000" w:csb0="000001FF" w:csb1="00000000"/>
   </w:font>
   <w:font w:name="Calibri Light">
     <w:panose1 w:val="020F0302020204030204"/>
     <w:charset w:val="00"/>
     <w:family w:val="swiss"/>
     <w:pitch w:val="variable"/>
-    <w:sig w:usb0="A00002EF" w:usb1="4000207B" w:usb2="00000000" w:usb3="00000000" w:csb0="0000009F" w:csb1="00000000"/>
+    <w:sig w:usb0="E4002EFF" w:usb1="C000247B" w:usb2="00000009" w:usb3="00000000" w:csb0="000001FF" w:csb1="00000000"/>
   </w:font>
 </w:fonts>
 </file>
@@ -12132,6 +12009,7 @@
     <w:rsid w:val="00364C4C"/>
     <w:rsid w:val="00436418"/>
     <w:rsid w:val="005B7BC1"/>
+    <w:rsid w:val="0069093F"/>
     <w:rsid w:val="007A4091"/>
     <w:rsid w:val="00A65BE5"/>
     <w:rsid w:val="00A86DBC"/>

</xml_diff>